<commit_message>
preparation workshop: ng-animate, routeparams, interval, on, apply, location, ng-messages, http
</commit_message>
<xml_diff>
--- a/docs/Angular Workshop toStrip.docx
+++ b/docs/Angular Workshop toStrip.docx
@@ -7,12 +7,14 @@
         <w:rPr>
           <w:sz w:val="96"/>
           <w:u w:val="single"/>
+          <w:lang w:val="en-US"/>
         </w:rPr>
       </w:pPr>
       <w:r>
         <w:rPr>
           <w:sz w:val="96"/>
           <w:u w:val="single"/>
+          <w:lang w:val="en-US"/>
         </w:rPr>
         <w:t>Angular Workshop</w:t>
       </w:r>
@@ -23,6 +25,7 @@
           <w:sz w:val="48"/>
           <w:szCs w:val="60"/>
           <w:u w:val="single"/>
+          <w:lang w:val="en-US"/>
         </w:rPr>
       </w:pPr>
       <w:r>
@@ -30,6 +33,7 @@
           <w:sz w:val="48"/>
           <w:szCs w:val="60"/>
           <w:u w:val="single"/>
+          <w:lang w:val="en-US"/>
         </w:rPr>
         <w:t>Things to strip out</w:t>
       </w:r>
@@ -59,12 +63,14 @@
           <w:numId w:val="1"/>
         </w:numPr>
         <w:rPr>
-          <w:sz w:val="24"/>
-          <w:szCs w:val="24"/>
-        </w:rPr>
-      </w:pPr>
-      <w:r>
-        <w:rPr>
+          <w:color w:val="FF0000"/>
+          <w:sz w:val="24"/>
+          <w:szCs w:val="24"/>
+        </w:rPr>
+      </w:pPr>
+      <w:r>
+        <w:rPr>
+          <w:color w:val="FF0000"/>
           <w:sz w:val="24"/>
           <w:szCs w:val="24"/>
         </w:rPr>
@@ -79,12 +85,14 @@
           <w:numId w:val="1"/>
         </w:numPr>
         <w:rPr>
-          <w:sz w:val="24"/>
-          <w:szCs w:val="24"/>
-        </w:rPr>
-      </w:pPr>
-      <w:r>
-        <w:rPr>
+          <w:color w:val="FF0000"/>
+          <w:sz w:val="24"/>
+          <w:szCs w:val="24"/>
+        </w:rPr>
+      </w:pPr>
+      <w:r>
+        <w:rPr>
+          <w:color w:val="FF0000"/>
           <w:sz w:val="24"/>
           <w:szCs w:val="24"/>
         </w:rPr>
@@ -99,12 +107,14 @@
           <w:numId w:val="1"/>
         </w:numPr>
         <w:rPr>
-          <w:sz w:val="24"/>
-          <w:szCs w:val="24"/>
-        </w:rPr>
-      </w:pPr>
-      <w:r>
-        <w:rPr>
+          <w:color w:val="FF0000"/>
+          <w:sz w:val="24"/>
+          <w:szCs w:val="24"/>
+        </w:rPr>
+      </w:pPr>
+      <w:r>
+        <w:rPr>
+          <w:color w:val="FF0000"/>
           <w:sz w:val="24"/>
           <w:szCs w:val="24"/>
         </w:rPr>
@@ -119,12 +129,14 @@
           <w:numId w:val="1"/>
         </w:numPr>
         <w:rPr>
-          <w:sz w:val="24"/>
-          <w:szCs w:val="24"/>
-        </w:rPr>
-      </w:pPr>
-      <w:r>
-        <w:rPr>
+          <w:color w:val="FF0000"/>
+          <w:sz w:val="24"/>
+          <w:szCs w:val="24"/>
+        </w:rPr>
+      </w:pPr>
+      <w:r>
+        <w:rPr>
+          <w:color w:val="FF0000"/>
           <w:sz w:val="24"/>
           <w:szCs w:val="24"/>
         </w:rPr>
@@ -139,12 +151,14 @@
           <w:numId w:val="1"/>
         </w:numPr>
         <w:rPr>
-          <w:sz w:val="24"/>
-          <w:szCs w:val="24"/>
-        </w:rPr>
-      </w:pPr>
-      <w:r>
-        <w:rPr>
+          <w:color w:val="FF0000"/>
+          <w:sz w:val="24"/>
+          <w:szCs w:val="24"/>
+        </w:rPr>
+      </w:pPr>
+      <w:r>
+        <w:rPr>
+          <w:color w:val="FF0000"/>
           <w:sz w:val="24"/>
           <w:szCs w:val="24"/>
         </w:rPr>
@@ -159,12 +173,14 @@
           <w:numId w:val="1"/>
         </w:numPr>
         <w:rPr>
-          <w:sz w:val="24"/>
-          <w:szCs w:val="24"/>
-        </w:rPr>
-      </w:pPr>
-      <w:r>
-        <w:rPr>
+          <w:color w:val="FF0000"/>
+          <w:sz w:val="24"/>
+          <w:szCs w:val="24"/>
+        </w:rPr>
+      </w:pPr>
+      <w:r>
+        <w:rPr>
+          <w:color w:val="FF0000"/>
           <w:sz w:val="24"/>
           <w:szCs w:val="24"/>
         </w:rPr>
@@ -196,12 +212,14 @@
           <w:numId w:val="2"/>
         </w:numPr>
         <w:rPr>
-          <w:sz w:val="24"/>
-          <w:szCs w:val="24"/>
-        </w:rPr>
-      </w:pPr>
-      <w:r>
-        <w:rPr>
+          <w:color w:val="FF0000"/>
+          <w:sz w:val="24"/>
+          <w:szCs w:val="24"/>
+        </w:rPr>
+      </w:pPr>
+      <w:r>
+        <w:rPr>
+          <w:color w:val="FF0000"/>
           <w:sz w:val="24"/>
           <w:szCs w:val="24"/>
         </w:rPr>
@@ -216,12 +234,14 @@
           <w:numId w:val="2"/>
         </w:numPr>
         <w:rPr>
-          <w:sz w:val="24"/>
-          <w:szCs w:val="24"/>
-        </w:rPr>
-      </w:pPr>
-      <w:r>
-        <w:rPr>
+          <w:color w:val="FF0000"/>
+          <w:sz w:val="24"/>
+          <w:szCs w:val="24"/>
+        </w:rPr>
+      </w:pPr>
+      <w:r>
+        <w:rPr>
+          <w:color w:val="FF0000"/>
           <w:sz w:val="24"/>
           <w:szCs w:val="24"/>
         </w:rPr>
@@ -236,12 +256,14 @@
           <w:numId w:val="2"/>
         </w:numPr>
         <w:rPr>
-          <w:sz w:val="24"/>
-          <w:szCs w:val="24"/>
-        </w:rPr>
-      </w:pPr>
-      <w:r>
-        <w:rPr>
+          <w:color w:val="FF0000"/>
+          <w:sz w:val="24"/>
+          <w:szCs w:val="24"/>
+        </w:rPr>
+      </w:pPr>
+      <w:r>
+        <w:rPr>
+          <w:color w:val="FF0000"/>
           <w:sz w:val="24"/>
           <w:szCs w:val="24"/>
         </w:rPr>
@@ -256,12 +278,14 @@
           <w:numId w:val="2"/>
         </w:numPr>
         <w:rPr>
-          <w:sz w:val="24"/>
-          <w:szCs w:val="24"/>
-        </w:rPr>
-      </w:pPr>
-      <w:r>
-        <w:rPr>
+          <w:color w:val="FF0000"/>
+          <w:sz w:val="24"/>
+          <w:szCs w:val="24"/>
+        </w:rPr>
+      </w:pPr>
+      <w:r>
+        <w:rPr>
+          <w:color w:val="FF0000"/>
           <w:sz w:val="24"/>
           <w:szCs w:val="24"/>
         </w:rPr>
@@ -276,12 +300,14 @@
           <w:numId w:val="2"/>
         </w:numPr>
         <w:rPr>
-          <w:sz w:val="24"/>
-          <w:szCs w:val="24"/>
-        </w:rPr>
-      </w:pPr>
-      <w:r>
-        <w:rPr>
+          <w:color w:val="FF0000"/>
+          <w:sz w:val="24"/>
+          <w:szCs w:val="24"/>
+        </w:rPr>
+      </w:pPr>
+      <w:r>
+        <w:rPr>
+          <w:color w:val="FF0000"/>
           <w:sz w:val="24"/>
           <w:szCs w:val="24"/>
         </w:rPr>
@@ -296,12 +322,14 @@
           <w:numId w:val="2"/>
         </w:numPr>
         <w:rPr>
-          <w:sz w:val="24"/>
-          <w:szCs w:val="24"/>
-        </w:rPr>
-      </w:pPr>
-      <w:r>
-        <w:rPr>
+          <w:color w:val="FF0000"/>
+          <w:sz w:val="24"/>
+          <w:szCs w:val="24"/>
+        </w:rPr>
+      </w:pPr>
+      <w:r>
+        <w:rPr>
+          <w:color w:val="FF0000"/>
           <w:sz w:val="24"/>
           <w:szCs w:val="24"/>
         </w:rPr>
@@ -316,12 +344,14 @@
           <w:numId w:val="2"/>
         </w:numPr>
         <w:rPr>
-          <w:sz w:val="24"/>
-          <w:szCs w:val="24"/>
-        </w:rPr>
-      </w:pPr>
-      <w:r>
-        <w:rPr>
+          <w:color w:val="FF0000"/>
+          <w:sz w:val="24"/>
+          <w:szCs w:val="24"/>
+        </w:rPr>
+      </w:pPr>
+      <w:r>
+        <w:rPr>
+          <w:color w:val="FF0000"/>
           <w:sz w:val="24"/>
           <w:szCs w:val="24"/>
         </w:rPr>
@@ -329,17 +359,11 @@
       </w:r>
       <w:r>
         <w:rPr>
-          <w:sz w:val="24"/>
-          <w:szCs w:val="24"/>
-        </w:rPr>
-        <w:t xml:space="preserve"> &amp; </w:t>
-      </w:r>
-      <w:r>
-        <w:rPr>
-          <w:sz w:val="24"/>
-          <w:szCs w:val="24"/>
-        </w:rPr>
-        <w:t>MyLatestGames</w:t>
+          <w:color w:val="FF0000"/>
+          <w:sz w:val="24"/>
+          <w:szCs w:val="24"/>
+        </w:rPr>
+        <w:t xml:space="preserve"> &amp; MyLatestGames</w:t>
       </w:r>
     </w:p>
     <w:p>
@@ -350,12 +374,14 @@
           <w:numId w:val="2"/>
         </w:numPr>
         <w:rPr>
-          <w:sz w:val="24"/>
-          <w:szCs w:val="24"/>
-        </w:rPr>
-      </w:pPr>
-      <w:r>
-        <w:rPr>
+          <w:color w:val="FF0000"/>
+          <w:sz w:val="24"/>
+          <w:szCs w:val="24"/>
+        </w:rPr>
+      </w:pPr>
+      <w:r>
+        <w:rPr>
+          <w:color w:val="FF0000"/>
           <w:sz w:val="24"/>
           <w:szCs w:val="24"/>
         </w:rPr>
@@ -370,12 +396,14 @@
           <w:numId w:val="2"/>
         </w:numPr>
         <w:rPr>
-          <w:sz w:val="24"/>
-          <w:szCs w:val="24"/>
-        </w:rPr>
-      </w:pPr>
-      <w:r>
-        <w:rPr>
+          <w:color w:val="FF0000"/>
+          <w:sz w:val="24"/>
+          <w:szCs w:val="24"/>
+        </w:rPr>
+      </w:pPr>
+      <w:r>
+        <w:rPr>
+          <w:color w:val="FF0000"/>
           <w:sz w:val="24"/>
           <w:szCs w:val="24"/>
         </w:rPr>
@@ -390,12 +418,14 @@
           <w:numId w:val="2"/>
         </w:numPr>
         <w:rPr>
-          <w:sz w:val="24"/>
-          <w:szCs w:val="24"/>
-        </w:rPr>
-      </w:pPr>
-      <w:r>
-        <w:rPr>
+          <w:color w:val="FF0000"/>
+          <w:sz w:val="24"/>
+          <w:szCs w:val="24"/>
+        </w:rPr>
+      </w:pPr>
+      <w:r>
+        <w:rPr>
+          <w:color w:val="FF0000"/>
           <w:sz w:val="24"/>
           <w:szCs w:val="24"/>
         </w:rPr>
@@ -410,12 +440,14 @@
           <w:numId w:val="2"/>
         </w:numPr>
         <w:rPr>
-          <w:sz w:val="24"/>
-          <w:szCs w:val="24"/>
-        </w:rPr>
-      </w:pPr>
-      <w:r>
-        <w:rPr>
+          <w:color w:val="FF0000"/>
+          <w:sz w:val="24"/>
+          <w:szCs w:val="24"/>
+        </w:rPr>
+      </w:pPr>
+      <w:r>
+        <w:rPr>
+          <w:color w:val="FF0000"/>
           <w:sz w:val="24"/>
           <w:szCs w:val="24"/>
         </w:rPr>
@@ -430,12 +462,14 @@
           <w:numId w:val="2"/>
         </w:numPr>
         <w:rPr>
-          <w:sz w:val="24"/>
-          <w:szCs w:val="24"/>
-        </w:rPr>
-      </w:pPr>
-      <w:r>
-        <w:rPr>
+          <w:color w:val="FF0000"/>
+          <w:sz w:val="24"/>
+          <w:szCs w:val="24"/>
+        </w:rPr>
+      </w:pPr>
+      <w:r>
+        <w:rPr>
+          <w:color w:val="FF0000"/>
           <w:sz w:val="24"/>
           <w:szCs w:val="24"/>
         </w:rPr>
@@ -450,12 +484,14 @@
           <w:numId w:val="2"/>
         </w:numPr>
         <w:rPr>
-          <w:sz w:val="24"/>
-          <w:szCs w:val="24"/>
-        </w:rPr>
-      </w:pPr>
-      <w:r>
-        <w:rPr>
+          <w:color w:val="FF0000"/>
+          <w:sz w:val="24"/>
+          <w:szCs w:val="24"/>
+        </w:rPr>
+      </w:pPr>
+      <w:r>
+        <w:rPr>
+          <w:color w:val="FF0000"/>
           <w:sz w:val="24"/>
           <w:szCs w:val="24"/>
         </w:rPr>
@@ -470,12 +506,14 @@
           <w:numId w:val="2"/>
         </w:numPr>
         <w:rPr>
-          <w:sz w:val="24"/>
-          <w:szCs w:val="24"/>
-        </w:rPr>
-      </w:pPr>
-      <w:r>
-        <w:rPr>
+          <w:color w:val="FF0000"/>
+          <w:sz w:val="24"/>
+          <w:szCs w:val="24"/>
+        </w:rPr>
+      </w:pPr>
+      <w:r>
+        <w:rPr>
+          <w:color w:val="FF0000"/>
           <w:sz w:val="24"/>
           <w:szCs w:val="24"/>
         </w:rPr>
@@ -490,12 +528,14 @@
           <w:numId w:val="2"/>
         </w:numPr>
         <w:rPr>
-          <w:sz w:val="24"/>
-          <w:szCs w:val="24"/>
-        </w:rPr>
-      </w:pPr>
-      <w:r>
-        <w:rPr>
+          <w:color w:val="FF0000"/>
+          <w:sz w:val="24"/>
+          <w:szCs w:val="24"/>
+        </w:rPr>
+      </w:pPr>
+      <w:r>
+        <w:rPr>
+          <w:color w:val="FF0000"/>
           <w:sz w:val="24"/>
           <w:szCs w:val="24"/>
         </w:rPr>
@@ -510,12 +550,14 @@
           <w:numId w:val="2"/>
         </w:numPr>
         <w:rPr>
-          <w:sz w:val="24"/>
-          <w:szCs w:val="24"/>
-        </w:rPr>
-      </w:pPr>
-      <w:r>
-        <w:rPr>
+          <w:color w:val="FF0000"/>
+          <w:sz w:val="24"/>
+          <w:szCs w:val="24"/>
+        </w:rPr>
+      </w:pPr>
+      <w:r>
+        <w:rPr>
+          <w:color w:val="FF0000"/>
           <w:sz w:val="24"/>
           <w:szCs w:val="24"/>
         </w:rPr>
@@ -530,12 +572,14 @@
           <w:numId w:val="2"/>
         </w:numPr>
         <w:rPr>
-          <w:sz w:val="24"/>
-          <w:szCs w:val="24"/>
-        </w:rPr>
-      </w:pPr>
-      <w:r>
-        <w:rPr>
+          <w:color w:val="FF0000"/>
+          <w:sz w:val="24"/>
+          <w:szCs w:val="24"/>
+        </w:rPr>
+      </w:pPr>
+      <w:r>
+        <w:rPr>
+          <w:color w:val="FF0000"/>
           <w:sz w:val="24"/>
           <w:szCs w:val="24"/>
         </w:rPr>
@@ -550,12 +594,14 @@
           <w:numId w:val="2"/>
         </w:numPr>
         <w:rPr>
-          <w:sz w:val="24"/>
-          <w:szCs w:val="24"/>
-        </w:rPr>
-      </w:pPr>
-      <w:r>
-        <w:rPr>
+          <w:color w:val="FF0000"/>
+          <w:sz w:val="24"/>
+          <w:szCs w:val="24"/>
+        </w:rPr>
+      </w:pPr>
+      <w:r>
+        <w:rPr>
+          <w:color w:val="FF0000"/>
           <w:sz w:val="24"/>
           <w:szCs w:val="24"/>
         </w:rPr>
@@ -570,12 +616,14 @@
           <w:numId w:val="2"/>
         </w:numPr>
         <w:rPr>
-          <w:sz w:val="24"/>
-          <w:szCs w:val="24"/>
-        </w:rPr>
-      </w:pPr>
-      <w:r>
-        <w:rPr>
+          <w:color w:val="FF0000"/>
+          <w:sz w:val="24"/>
+          <w:szCs w:val="24"/>
+        </w:rPr>
+      </w:pPr>
+      <w:r>
+        <w:rPr>
+          <w:color w:val="FF0000"/>
           <w:sz w:val="24"/>
           <w:szCs w:val="24"/>
         </w:rPr>
@@ -590,12 +638,14 @@
           <w:numId w:val="2"/>
         </w:numPr>
         <w:rPr>
-          <w:sz w:val="24"/>
-          <w:szCs w:val="24"/>
-        </w:rPr>
-      </w:pPr>
-      <w:r>
-        <w:rPr>
+          <w:color w:val="FF0000"/>
+          <w:sz w:val="24"/>
+          <w:szCs w:val="24"/>
+        </w:rPr>
+      </w:pPr>
+      <w:r>
+        <w:rPr>
+          <w:color w:val="FF0000"/>
           <w:sz w:val="24"/>
           <w:szCs w:val="24"/>
         </w:rPr>
@@ -627,12 +677,14 @@
           <w:numId w:val="3"/>
         </w:numPr>
         <w:rPr>
-          <w:sz w:val="24"/>
-          <w:szCs w:val="24"/>
-        </w:rPr>
-      </w:pPr>
-      <w:r>
-        <w:rPr>
+          <w:color w:val="FF0000"/>
+          <w:sz w:val="24"/>
+          <w:szCs w:val="24"/>
+        </w:rPr>
+      </w:pPr>
+      <w:r>
+        <w:rPr>
+          <w:color w:val="FF0000"/>
           <w:sz w:val="24"/>
           <w:szCs w:val="24"/>
         </w:rPr>
@@ -647,12 +699,14 @@
           <w:numId w:val="3"/>
         </w:numPr>
         <w:rPr>
-          <w:sz w:val="24"/>
-          <w:szCs w:val="24"/>
-        </w:rPr>
-      </w:pPr>
-      <w:r>
-        <w:rPr>
+          <w:color w:val="FF0000"/>
+          <w:sz w:val="24"/>
+          <w:szCs w:val="24"/>
+        </w:rPr>
+      </w:pPr>
+      <w:r>
+        <w:rPr>
+          <w:color w:val="FF0000"/>
           <w:sz w:val="24"/>
           <w:szCs w:val="24"/>
         </w:rPr>
@@ -668,12 +722,14 @@
           <w:numId w:val="3"/>
         </w:numPr>
         <w:rPr>
-          <w:sz w:val="24"/>
-          <w:szCs w:val="24"/>
-        </w:rPr>
-      </w:pPr>
-      <w:r>
-        <w:rPr>
+          <w:color w:val="FF0000"/>
+          <w:sz w:val="24"/>
+          <w:szCs w:val="24"/>
+        </w:rPr>
+      </w:pPr>
+      <w:r>
+        <w:rPr>
+          <w:color w:val="FF0000"/>
           <w:sz w:val="24"/>
           <w:szCs w:val="24"/>
         </w:rPr>
@@ -688,12 +744,14 @@
           <w:numId w:val="3"/>
         </w:numPr>
         <w:rPr>
-          <w:sz w:val="24"/>
-          <w:szCs w:val="24"/>
-        </w:rPr>
-      </w:pPr>
-      <w:r>
-        <w:rPr>
+          <w:color w:val="FF0000"/>
+          <w:sz w:val="24"/>
+          <w:szCs w:val="24"/>
+        </w:rPr>
+      </w:pPr>
+      <w:r>
+        <w:rPr>
+          <w:color w:val="FF0000"/>
           <w:sz w:val="24"/>
           <w:szCs w:val="24"/>
         </w:rPr>
@@ -708,12 +766,14 @@
           <w:numId w:val="3"/>
         </w:numPr>
         <w:rPr>
-          <w:sz w:val="24"/>
-          <w:szCs w:val="24"/>
-        </w:rPr>
-      </w:pPr>
-      <w:r>
-        <w:rPr>
+          <w:color w:val="FF0000"/>
+          <w:sz w:val="24"/>
+          <w:szCs w:val="24"/>
+        </w:rPr>
+      </w:pPr>
+      <w:r>
+        <w:rPr>
+          <w:color w:val="FF0000"/>
           <w:sz w:val="24"/>
           <w:szCs w:val="24"/>
         </w:rPr>
@@ -728,12 +788,14 @@
           <w:numId w:val="3"/>
         </w:numPr>
         <w:rPr>
-          <w:sz w:val="24"/>
-          <w:szCs w:val="24"/>
-        </w:rPr>
-      </w:pPr>
-      <w:r>
-        <w:rPr>
+          <w:color w:val="FF0000"/>
+          <w:sz w:val="24"/>
+          <w:szCs w:val="24"/>
+        </w:rPr>
+      </w:pPr>
+      <w:r>
+        <w:rPr>
+          <w:color w:val="FF0000"/>
           <w:sz w:val="24"/>
           <w:szCs w:val="24"/>
         </w:rPr>
@@ -748,12 +810,14 @@
           <w:numId w:val="3"/>
         </w:numPr>
         <w:rPr>
-          <w:sz w:val="24"/>
-          <w:szCs w:val="24"/>
-        </w:rPr>
-      </w:pPr>
-      <w:r>
-        <w:rPr>
+          <w:color w:val="FF0000"/>
+          <w:sz w:val="24"/>
+          <w:szCs w:val="24"/>
+        </w:rPr>
+      </w:pPr>
+      <w:r>
+        <w:rPr>
+          <w:color w:val="FF0000"/>
           <w:sz w:val="24"/>
           <w:szCs w:val="24"/>
         </w:rPr>
@@ -768,12 +832,14 @@
           <w:numId w:val="3"/>
         </w:numPr>
         <w:rPr>
-          <w:sz w:val="24"/>
-          <w:szCs w:val="24"/>
-        </w:rPr>
-      </w:pPr>
-      <w:r>
-        <w:rPr>
+          <w:color w:val="FF0000"/>
+          <w:sz w:val="24"/>
+          <w:szCs w:val="24"/>
+        </w:rPr>
+      </w:pPr>
+      <w:r>
+        <w:rPr>
+          <w:color w:val="FF0000"/>
           <w:sz w:val="24"/>
           <w:szCs w:val="24"/>
         </w:rPr>
@@ -788,12 +854,14 @@
           <w:numId w:val="3"/>
         </w:numPr>
         <w:rPr>
-          <w:sz w:val="24"/>
-          <w:szCs w:val="24"/>
-        </w:rPr>
-      </w:pPr>
-      <w:r>
-        <w:rPr>
+          <w:color w:val="FF0000"/>
+          <w:sz w:val="24"/>
+          <w:szCs w:val="24"/>
+        </w:rPr>
+      </w:pPr>
+      <w:r>
+        <w:rPr>
+          <w:color w:val="FF0000"/>
           <w:sz w:val="24"/>
           <w:szCs w:val="24"/>
         </w:rPr>
@@ -808,12 +876,14 @@
           <w:numId w:val="3"/>
         </w:numPr>
         <w:rPr>
-          <w:sz w:val="24"/>
-          <w:szCs w:val="24"/>
-        </w:rPr>
-      </w:pPr>
-      <w:r>
-        <w:rPr>
+          <w:color w:val="FF0000"/>
+          <w:sz w:val="24"/>
+          <w:szCs w:val="24"/>
+        </w:rPr>
+      </w:pPr>
+      <w:r>
+        <w:rPr>
+          <w:color w:val="FF0000"/>
           <w:sz w:val="24"/>
           <w:szCs w:val="24"/>
         </w:rPr>
@@ -828,12 +898,14 @@
           <w:numId w:val="3"/>
         </w:numPr>
         <w:rPr>
-          <w:sz w:val="24"/>
-          <w:szCs w:val="24"/>
-        </w:rPr>
-      </w:pPr>
-      <w:r>
-        <w:rPr>
+          <w:color w:val="FF0000"/>
+          <w:sz w:val="24"/>
+          <w:szCs w:val="24"/>
+        </w:rPr>
+      </w:pPr>
+      <w:r>
+        <w:rPr>
+          <w:color w:val="FF0000"/>
           <w:sz w:val="24"/>
           <w:szCs w:val="24"/>
         </w:rPr>
@@ -848,12 +920,14 @@
           <w:numId w:val="3"/>
         </w:numPr>
         <w:rPr>
-          <w:sz w:val="24"/>
-          <w:szCs w:val="24"/>
-        </w:rPr>
-      </w:pPr>
-      <w:r>
-        <w:rPr>
+          <w:color w:val="FF0000"/>
+          <w:sz w:val="24"/>
+          <w:szCs w:val="24"/>
+        </w:rPr>
+      </w:pPr>
+      <w:r>
+        <w:rPr>
+          <w:color w:val="FF0000"/>
           <w:sz w:val="24"/>
           <w:szCs w:val="24"/>
         </w:rPr>
@@ -868,12 +942,14 @@
           <w:numId w:val="3"/>
         </w:numPr>
         <w:rPr>
-          <w:sz w:val="24"/>
-          <w:szCs w:val="24"/>
-        </w:rPr>
-      </w:pPr>
-      <w:r>
-        <w:rPr>
+          <w:color w:val="FF0000"/>
+          <w:sz w:val="24"/>
+          <w:szCs w:val="24"/>
+        </w:rPr>
+      </w:pPr>
+      <w:r>
+        <w:rPr>
+          <w:color w:val="FF0000"/>
           <w:sz w:val="24"/>
           <w:szCs w:val="24"/>
         </w:rPr>
@@ -888,12 +964,14 @@
           <w:numId w:val="3"/>
         </w:numPr>
         <w:rPr>
-          <w:sz w:val="24"/>
-          <w:szCs w:val="24"/>
-        </w:rPr>
-      </w:pPr>
-      <w:r>
-        <w:rPr>
+          <w:color w:val="FF0000"/>
+          <w:sz w:val="24"/>
+          <w:szCs w:val="24"/>
+        </w:rPr>
+      </w:pPr>
+      <w:r>
+        <w:rPr>
+          <w:color w:val="FF0000"/>
           <w:sz w:val="24"/>
           <w:szCs w:val="24"/>
         </w:rPr>
@@ -908,12 +986,14 @@
           <w:numId w:val="3"/>
         </w:numPr>
         <w:rPr>
-          <w:sz w:val="24"/>
-          <w:szCs w:val="24"/>
-        </w:rPr>
-      </w:pPr>
-      <w:r>
-        <w:rPr>
+          <w:color w:val="FF0000"/>
+          <w:sz w:val="24"/>
+          <w:szCs w:val="24"/>
+        </w:rPr>
+      </w:pPr>
+      <w:r>
+        <w:rPr>
+          <w:color w:val="FF0000"/>
           <w:sz w:val="24"/>
           <w:szCs w:val="24"/>
         </w:rPr>
@@ -928,12 +1008,14 @@
           <w:numId w:val="3"/>
         </w:numPr>
         <w:rPr>
-          <w:sz w:val="24"/>
-          <w:szCs w:val="24"/>
-        </w:rPr>
-      </w:pPr>
-      <w:r>
-        <w:rPr>
+          <w:color w:val="FF0000"/>
+          <w:sz w:val="24"/>
+          <w:szCs w:val="24"/>
+        </w:rPr>
+      </w:pPr>
+      <w:r>
+        <w:rPr>
+          <w:color w:val="FF0000"/>
           <w:sz w:val="24"/>
           <w:szCs w:val="24"/>
         </w:rPr>
@@ -948,12 +1030,14 @@
           <w:numId w:val="3"/>
         </w:numPr>
         <w:rPr>
-          <w:sz w:val="24"/>
-          <w:szCs w:val="24"/>
-        </w:rPr>
-      </w:pPr>
-      <w:r>
-        <w:rPr>
+          <w:color w:val="FF0000"/>
+          <w:sz w:val="24"/>
+          <w:szCs w:val="24"/>
+        </w:rPr>
+      </w:pPr>
+      <w:r>
+        <w:rPr>
+          <w:color w:val="FF0000"/>
           <w:sz w:val="24"/>
           <w:szCs w:val="24"/>
         </w:rPr>
@@ -968,12 +1052,14 @@
           <w:numId w:val="3"/>
         </w:numPr>
         <w:rPr>
-          <w:sz w:val="24"/>
-          <w:szCs w:val="24"/>
-        </w:rPr>
-      </w:pPr>
-      <w:r>
-        <w:rPr>
+          <w:color w:val="FF0000"/>
+          <w:sz w:val="24"/>
+          <w:szCs w:val="24"/>
+        </w:rPr>
+      </w:pPr>
+      <w:r>
+        <w:rPr>
+          <w:color w:val="FF0000"/>
           <w:sz w:val="24"/>
           <w:szCs w:val="24"/>
         </w:rPr>
@@ -988,12 +1074,14 @@
           <w:numId w:val="3"/>
         </w:numPr>
         <w:rPr>
-          <w:sz w:val="24"/>
-          <w:szCs w:val="24"/>
-        </w:rPr>
-      </w:pPr>
-      <w:r>
-        <w:rPr>
+          <w:color w:val="FF0000"/>
+          <w:sz w:val="24"/>
+          <w:szCs w:val="24"/>
+        </w:rPr>
+      </w:pPr>
+      <w:r>
+        <w:rPr>
+          <w:color w:val="FF0000"/>
           <w:sz w:val="24"/>
           <w:szCs w:val="24"/>
         </w:rPr>
@@ -1008,12 +1096,14 @@
           <w:numId w:val="3"/>
         </w:numPr>
         <w:rPr>
-          <w:sz w:val="24"/>
-          <w:szCs w:val="24"/>
-        </w:rPr>
-      </w:pPr>
-      <w:r>
-        <w:rPr>
+          <w:color w:val="FF0000"/>
+          <w:sz w:val="24"/>
+          <w:szCs w:val="24"/>
+        </w:rPr>
+      </w:pPr>
+      <w:r>
+        <w:rPr>
+          <w:color w:val="FF0000"/>
           <w:sz w:val="24"/>
           <w:szCs w:val="24"/>
         </w:rPr>
@@ -1028,12 +1118,14 @@
           <w:numId w:val="3"/>
         </w:numPr>
         <w:rPr>
-          <w:sz w:val="24"/>
-          <w:szCs w:val="24"/>
-        </w:rPr>
-      </w:pPr>
-      <w:r>
-        <w:rPr>
+          <w:color w:val="FF0000"/>
+          <w:sz w:val="24"/>
+          <w:szCs w:val="24"/>
+        </w:rPr>
+      </w:pPr>
+      <w:r>
+        <w:rPr>
+          <w:color w:val="FF0000"/>
           <w:sz w:val="24"/>
           <w:szCs w:val="24"/>
         </w:rPr>
@@ -1048,12 +1140,14 @@
           <w:numId w:val="3"/>
         </w:numPr>
         <w:rPr>
-          <w:sz w:val="24"/>
-          <w:szCs w:val="24"/>
-        </w:rPr>
-      </w:pPr>
-      <w:r>
-        <w:rPr>
+          <w:color w:val="FF0000"/>
+          <w:sz w:val="24"/>
+          <w:szCs w:val="24"/>
+        </w:rPr>
+      </w:pPr>
+      <w:r>
+        <w:rPr>
+          <w:color w:val="FF0000"/>
           <w:sz w:val="24"/>
           <w:szCs w:val="24"/>
         </w:rPr>
@@ -1068,12 +1162,14 @@
           <w:numId w:val="3"/>
         </w:numPr>
         <w:rPr>
-          <w:sz w:val="24"/>
-          <w:szCs w:val="24"/>
-        </w:rPr>
-      </w:pPr>
-      <w:r>
-        <w:rPr>
+          <w:color w:val="FF0000"/>
+          <w:sz w:val="24"/>
+          <w:szCs w:val="24"/>
+        </w:rPr>
+      </w:pPr>
+      <w:r>
+        <w:rPr>
+          <w:color w:val="FF0000"/>
           <w:sz w:val="24"/>
           <w:szCs w:val="24"/>
         </w:rPr>
@@ -1088,12 +1184,14 @@
           <w:numId w:val="3"/>
         </w:numPr>
         <w:rPr>
-          <w:sz w:val="24"/>
-          <w:szCs w:val="24"/>
-        </w:rPr>
-      </w:pPr>
-      <w:r>
-        <w:rPr>
+          <w:color w:val="FF0000"/>
+          <w:sz w:val="24"/>
+          <w:szCs w:val="24"/>
+        </w:rPr>
+      </w:pPr>
+      <w:r>
+        <w:rPr>
+          <w:color w:val="FF0000"/>
           <w:sz w:val="24"/>
           <w:szCs w:val="24"/>
         </w:rPr>
@@ -1108,12 +1206,14 @@
           <w:numId w:val="3"/>
         </w:numPr>
         <w:rPr>
-          <w:sz w:val="24"/>
-          <w:szCs w:val="24"/>
-        </w:rPr>
-      </w:pPr>
-      <w:r>
-        <w:rPr>
+          <w:color w:val="FF0000"/>
+          <w:sz w:val="24"/>
+          <w:szCs w:val="24"/>
+        </w:rPr>
+      </w:pPr>
+      <w:r>
+        <w:rPr>
+          <w:color w:val="FF0000"/>
           <w:sz w:val="24"/>
           <w:szCs w:val="24"/>
         </w:rPr>
@@ -1128,23 +1228,18 @@
           <w:numId w:val="3"/>
         </w:numPr>
         <w:rPr>
-          <w:sz w:val="24"/>
-          <w:szCs w:val="24"/>
-        </w:rPr>
-      </w:pPr>
-      <w:r>
-        <w:rPr>
-          <w:sz w:val="24"/>
-          <w:szCs w:val="24"/>
-        </w:rPr>
-        <w:t xml:space="preserve">Pagination </w:t>
-      </w:r>
-      <w:r>
-        <w:rPr>
-          <w:sz w:val="24"/>
-          <w:szCs w:val="24"/>
-        </w:rPr>
-        <w:t>lobbyGames</w:t>
+          <w:color w:val="FF0000"/>
+          <w:sz w:val="24"/>
+          <w:szCs w:val="24"/>
+        </w:rPr>
+      </w:pPr>
+      <w:r>
+        <w:rPr>
+          <w:color w:val="FF0000"/>
+          <w:sz w:val="24"/>
+          <w:szCs w:val="24"/>
+        </w:rPr>
+        <w:t>Pagination lobbyGames</w:t>
       </w:r>
     </w:p>
     <w:p>
@@ -1155,12 +1250,14 @@
           <w:numId w:val="3"/>
         </w:numPr>
         <w:rPr>
-          <w:sz w:val="24"/>
-          <w:szCs w:val="24"/>
-        </w:rPr>
-      </w:pPr>
-      <w:r>
-        <w:rPr>
+          <w:color w:val="FF0000"/>
+          <w:sz w:val="24"/>
+          <w:szCs w:val="24"/>
+        </w:rPr>
+      </w:pPr>
+      <w:r>
+        <w:rPr>
+          <w:color w:val="FF0000"/>
           <w:sz w:val="24"/>
           <w:szCs w:val="24"/>
         </w:rPr>
@@ -1175,12 +1272,14 @@
           <w:numId w:val="3"/>
         </w:numPr>
         <w:rPr>
-          <w:sz w:val="24"/>
-          <w:szCs w:val="24"/>
-        </w:rPr>
-      </w:pPr>
-      <w:r>
-        <w:rPr>
+          <w:color w:val="FF0000"/>
+          <w:sz w:val="24"/>
+          <w:szCs w:val="24"/>
+        </w:rPr>
+      </w:pPr>
+      <w:r>
+        <w:rPr>
+          <w:color w:val="FF0000"/>
           <w:sz w:val="24"/>
           <w:szCs w:val="24"/>
         </w:rPr>
@@ -1195,12 +1294,14 @@
           <w:numId w:val="3"/>
         </w:numPr>
         <w:rPr>
-          <w:sz w:val="24"/>
-          <w:szCs w:val="24"/>
-        </w:rPr>
-      </w:pPr>
-      <w:r>
-        <w:rPr>
+          <w:color w:val="FF0000"/>
+          <w:sz w:val="24"/>
+          <w:szCs w:val="24"/>
+        </w:rPr>
+      </w:pPr>
+      <w:r>
+        <w:rPr>
+          <w:color w:val="FF0000"/>
           <w:sz w:val="24"/>
           <w:szCs w:val="24"/>
         </w:rPr>
@@ -1215,12 +1316,14 @@
           <w:numId w:val="3"/>
         </w:numPr>
         <w:rPr>
-          <w:sz w:val="24"/>
-          <w:szCs w:val="24"/>
-        </w:rPr>
-      </w:pPr>
-      <w:r>
-        <w:rPr>
+          <w:color w:val="FF0000"/>
+          <w:sz w:val="24"/>
+          <w:szCs w:val="24"/>
+        </w:rPr>
+      </w:pPr>
+      <w:r>
+        <w:rPr>
+          <w:color w:val="FF0000"/>
           <w:sz w:val="24"/>
           <w:szCs w:val="24"/>
         </w:rPr>
@@ -1228,6 +1331,7 @@
       </w:r>
       <w:r>
         <w:rPr>
+          <w:color w:val="FF0000"/>
           <w:sz w:val="24"/>
           <w:szCs w:val="24"/>
         </w:rPr>
@@ -1235,6 +1339,7 @@
       </w:r>
       <w:r>
         <w:rPr>
+          <w:color w:val="FF0000"/>
           <w:sz w:val="24"/>
           <w:szCs w:val="24"/>
         </w:rPr>
@@ -1249,12 +1354,14 @@
           <w:numId w:val="3"/>
         </w:numPr>
         <w:rPr>
-          <w:sz w:val="24"/>
-          <w:szCs w:val="24"/>
-        </w:rPr>
-      </w:pPr>
-      <w:r>
-        <w:rPr>
+          <w:color w:val="FF0000"/>
+          <w:sz w:val="24"/>
+          <w:szCs w:val="24"/>
+        </w:rPr>
+      </w:pPr>
+      <w:r>
+        <w:rPr>
+          <w:color w:val="FF0000"/>
           <w:sz w:val="24"/>
           <w:szCs w:val="24"/>
         </w:rPr>
@@ -1262,6 +1369,7 @@
       </w:r>
       <w:r>
         <w:rPr>
+          <w:color w:val="FF0000"/>
           <w:sz w:val="24"/>
           <w:szCs w:val="24"/>
         </w:rPr>
@@ -1276,12 +1384,14 @@
           <w:numId w:val="3"/>
         </w:numPr>
         <w:rPr>
-          <w:sz w:val="24"/>
-          <w:szCs w:val="24"/>
-        </w:rPr>
-      </w:pPr>
-      <w:r>
-        <w:rPr>
+          <w:color w:val="FF0000"/>
+          <w:sz w:val="24"/>
+          <w:szCs w:val="24"/>
+        </w:rPr>
+      </w:pPr>
+      <w:r>
+        <w:rPr>
+          <w:color w:val="FF0000"/>
           <w:sz w:val="24"/>
           <w:szCs w:val="24"/>
         </w:rPr>
@@ -1296,12 +1406,14 @@
           <w:numId w:val="3"/>
         </w:numPr>
         <w:rPr>
-          <w:sz w:val="24"/>
-          <w:szCs w:val="24"/>
-        </w:rPr>
-      </w:pPr>
-      <w:r>
-        <w:rPr>
+          <w:color w:val="FF0000"/>
+          <w:sz w:val="24"/>
+          <w:szCs w:val="24"/>
+        </w:rPr>
+      </w:pPr>
+      <w:r>
+        <w:rPr>
+          <w:color w:val="FF0000"/>
           <w:sz w:val="24"/>
           <w:szCs w:val="24"/>
         </w:rPr>
@@ -1316,12 +1428,14 @@
           <w:numId w:val="3"/>
         </w:numPr>
         <w:rPr>
-          <w:sz w:val="24"/>
-          <w:szCs w:val="24"/>
-        </w:rPr>
-      </w:pPr>
-      <w:r>
-        <w:rPr>
+          <w:color w:val="FF0000"/>
+          <w:sz w:val="24"/>
+          <w:szCs w:val="24"/>
+        </w:rPr>
+      </w:pPr>
+      <w:r>
+        <w:rPr>
+          <w:color w:val="FF0000"/>
           <w:sz w:val="24"/>
           <w:szCs w:val="24"/>
         </w:rPr>
@@ -1336,12 +1450,14 @@
           <w:numId w:val="3"/>
         </w:numPr>
         <w:rPr>
-          <w:sz w:val="24"/>
-          <w:szCs w:val="24"/>
-        </w:rPr>
-      </w:pPr>
-      <w:r>
-        <w:rPr>
+          <w:color w:val="FF0000"/>
+          <w:sz w:val="24"/>
+          <w:szCs w:val="24"/>
+        </w:rPr>
+      </w:pPr>
+      <w:r>
+        <w:rPr>
+          <w:color w:val="FF0000"/>
           <w:sz w:val="24"/>
           <w:szCs w:val="24"/>
         </w:rPr>
@@ -1356,12 +1472,14 @@
           <w:numId w:val="3"/>
         </w:numPr>
         <w:rPr>
-          <w:sz w:val="24"/>
-          <w:szCs w:val="24"/>
-        </w:rPr>
-      </w:pPr>
-      <w:r>
-        <w:rPr>
+          <w:color w:val="FF0000"/>
+          <w:sz w:val="24"/>
+          <w:szCs w:val="24"/>
+        </w:rPr>
+      </w:pPr>
+      <w:r>
+        <w:rPr>
+          <w:color w:val="FF0000"/>
           <w:sz w:val="24"/>
           <w:szCs w:val="24"/>
         </w:rPr>
@@ -1376,12 +1494,14 @@
           <w:numId w:val="3"/>
         </w:numPr>
         <w:rPr>
-          <w:sz w:val="24"/>
-          <w:szCs w:val="24"/>
-        </w:rPr>
-      </w:pPr>
-      <w:r>
-        <w:rPr>
+          <w:color w:val="FF0000"/>
+          <w:sz w:val="24"/>
+          <w:szCs w:val="24"/>
+        </w:rPr>
+      </w:pPr>
+      <w:r>
+        <w:rPr>
+          <w:color w:val="FF0000"/>
           <w:sz w:val="24"/>
           <w:szCs w:val="24"/>
         </w:rPr>
@@ -1396,12 +1516,14 @@
           <w:numId w:val="3"/>
         </w:numPr>
         <w:rPr>
-          <w:sz w:val="24"/>
-          <w:szCs w:val="24"/>
-        </w:rPr>
-      </w:pPr>
-      <w:r>
-        <w:rPr>
+          <w:color w:val="FF0000"/>
+          <w:sz w:val="24"/>
+          <w:szCs w:val="24"/>
+        </w:rPr>
+      </w:pPr>
+      <w:r>
+        <w:rPr>
+          <w:color w:val="FF0000"/>
           <w:sz w:val="24"/>
           <w:szCs w:val="24"/>
         </w:rPr>
@@ -1416,12 +1538,14 @@
           <w:numId w:val="3"/>
         </w:numPr>
         <w:rPr>
-          <w:sz w:val="24"/>
-          <w:szCs w:val="24"/>
-        </w:rPr>
-      </w:pPr>
-      <w:r>
-        <w:rPr>
+          <w:color w:val="FF0000"/>
+          <w:sz w:val="24"/>
+          <w:szCs w:val="24"/>
+        </w:rPr>
+      </w:pPr>
+      <w:r>
+        <w:rPr>
+          <w:color w:val="FF0000"/>
           <w:sz w:val="24"/>
           <w:szCs w:val="24"/>
         </w:rPr>
@@ -1436,12 +1560,14 @@
           <w:numId w:val="3"/>
         </w:numPr>
         <w:rPr>
-          <w:sz w:val="24"/>
-          <w:szCs w:val="24"/>
-        </w:rPr>
-      </w:pPr>
-      <w:r>
-        <w:rPr>
+          <w:color w:val="FF0000"/>
+          <w:sz w:val="24"/>
+          <w:szCs w:val="24"/>
+        </w:rPr>
+      </w:pPr>
+      <w:r>
+        <w:rPr>
+          <w:color w:val="FF0000"/>
           <w:sz w:val="24"/>
           <w:szCs w:val="24"/>
         </w:rPr>
@@ -1470,334 +1596,8 @@
           <w:szCs w:val="30"/>
           <w:u w:val="single"/>
         </w:rPr>
-        <w:t>$http</w:t>
-      </w:r>
-    </w:p>
-    <w:p>
-      <w:pPr>
-        <w:pStyle w:val="ListParagraph"/>
-        <w:numPr>
-          <w:ilvl w:val="0"/>
-          <w:numId w:val="4"/>
-        </w:numPr>
-        <w:rPr>
-          <w:sz w:val="24"/>
-          <w:szCs w:val="24"/>
-        </w:rPr>
-      </w:pPr>
-      <w:r>
-        <w:rPr>
-          <w:sz w:val="24"/>
-          <w:szCs w:val="24"/>
-        </w:rPr>
-        <w:lastRenderedPageBreak/>
-        <w:t>PlayedGameService</w:t>
-      </w:r>
-    </w:p>
-    <w:p>
-      <w:pPr>
-        <w:pStyle w:val="ListParagraph"/>
-        <w:numPr>
-          <w:ilvl w:val="1"/>
-          <w:numId w:val="4"/>
-        </w:numPr>
-        <w:rPr>
-          <w:sz w:val="24"/>
-          <w:szCs w:val="24"/>
-        </w:rPr>
-      </w:pPr>
-      <w:r>
-        <w:rPr>
-          <w:sz w:val="24"/>
-          <w:szCs w:val="24"/>
-        </w:rPr>
-        <w:t>Laatste 3 games ophalen via rest call.</w:t>
-      </w:r>
-    </w:p>
-    <w:p>
-      <w:pPr>
-        <w:pStyle w:val="ListParagraph"/>
-        <w:numPr>
-          <w:ilvl w:val="2"/>
-          <w:numId w:val="4"/>
-        </w:numPr>
-        <w:rPr>
-          <w:sz w:val="24"/>
-          <w:szCs w:val="24"/>
-          <w:lang w:val="en-US"/>
-        </w:rPr>
-      </w:pPr>
-      <w:r>
-        <w:rPr>
-          <w:sz w:val="24"/>
-          <w:szCs w:val="24"/>
-          <w:lang w:val="en-US"/>
-        </w:rPr>
-        <w:t>$</w:t>
-      </w:r>
-      <w:proofErr w:type="spellStart"/>
-      <w:r>
-        <w:rPr>
-          <w:sz w:val="24"/>
-          <w:szCs w:val="24"/>
-          <w:lang w:val="en-US"/>
-        </w:rPr>
-        <w:t>http.get</w:t>
-      </w:r>
-      <w:proofErr w:type="spellEnd"/>
-      <w:r>
-        <w:rPr>
-          <w:sz w:val="24"/>
-          <w:szCs w:val="24"/>
-          <w:lang w:val="en-US"/>
-        </w:rPr>
-        <w:t xml:space="preserve"> </w:t>
-      </w:r>
-      <w:proofErr w:type="spellStart"/>
-      <w:r>
-        <w:rPr>
-          <w:sz w:val="24"/>
-          <w:szCs w:val="24"/>
-          <w:lang w:val="en-US"/>
-        </w:rPr>
-        <w:t>naar</w:t>
-      </w:r>
-      <w:proofErr w:type="spellEnd"/>
-      <w:r>
-        <w:rPr>
-          <w:sz w:val="24"/>
-          <w:szCs w:val="24"/>
-          <w:lang w:val="en-US"/>
-        </w:rPr>
-        <w:t xml:space="preserve"> xxx.xxx.xxx.xxx:8080/</w:t>
-      </w:r>
-      <w:proofErr w:type="spellStart"/>
-      <w:r>
-        <w:rPr>
-          <w:sz w:val="24"/>
-          <w:szCs w:val="24"/>
-          <w:lang w:val="en-US"/>
-        </w:rPr>
-        <w:t>connectfour</w:t>
-      </w:r>
-      <w:proofErr w:type="spellEnd"/>
-      <w:r>
-        <w:rPr>
-          <w:sz w:val="24"/>
-          <w:szCs w:val="24"/>
-          <w:lang w:val="en-US"/>
-        </w:rPr>
-        <w:t>/</w:t>
-      </w:r>
-      <w:proofErr w:type="spellStart"/>
-      <w:r>
-        <w:rPr>
-          <w:sz w:val="24"/>
-          <w:szCs w:val="24"/>
-          <w:lang w:val="en-US"/>
-        </w:rPr>
-        <w:t>api</w:t>
-      </w:r>
-      <w:proofErr w:type="spellEnd"/>
-      <w:r>
-        <w:rPr>
-          <w:sz w:val="24"/>
-          <w:szCs w:val="24"/>
-          <w:lang w:val="en-US"/>
-        </w:rPr>
-        <w:t>/games</w:t>
-      </w:r>
-    </w:p>
-    <w:p>
-      <w:pPr>
-        <w:pStyle w:val="ListParagraph"/>
-        <w:numPr>
-          <w:ilvl w:val="3"/>
-          <w:numId w:val="4"/>
-        </w:numPr>
-        <w:rPr>
-          <w:sz w:val="24"/>
-          <w:szCs w:val="24"/>
-        </w:rPr>
-      </w:pPr>
-      <w:r>
-        <w:rPr>
-          <w:sz w:val="24"/>
-          <w:szCs w:val="24"/>
-        </w:rPr>
-        <w:t>PlayedGameService.getLast3Games oproepen en resultaat in scope plaatsen</w:t>
-      </w:r>
-    </w:p>
-    <w:p>
-      <w:pPr>
-        <w:pStyle w:val="ListParagraph"/>
-        <w:numPr>
-          <w:ilvl w:val="3"/>
-          <w:numId w:val="4"/>
-        </w:numPr>
-        <w:rPr>
-          <w:sz w:val="24"/>
-          <w:szCs w:val="24"/>
-          <w:lang w:val="en-US"/>
-        </w:rPr>
-      </w:pPr>
-      <w:r>
-        <w:rPr>
-          <w:sz w:val="24"/>
-          <w:szCs w:val="24"/>
-          <w:lang w:val="en-US"/>
-        </w:rPr>
-        <w:t xml:space="preserve">Dependency $http </w:t>
-      </w:r>
-      <w:proofErr w:type="spellStart"/>
-      <w:r>
-        <w:rPr>
-          <w:sz w:val="24"/>
-          <w:szCs w:val="24"/>
-          <w:lang w:val="en-US"/>
-        </w:rPr>
-        <w:t>inladen</w:t>
-      </w:r>
-      <w:proofErr w:type="spellEnd"/>
-    </w:p>
-    <w:p>
-      <w:pPr>
-        <w:pStyle w:val="ListParagraph"/>
-        <w:numPr>
-          <w:ilvl w:val="3"/>
-          <w:numId w:val="4"/>
-        </w:numPr>
-        <w:rPr>
-          <w:sz w:val="24"/>
-          <w:szCs w:val="24"/>
-          <w:lang w:val="en-US"/>
-        </w:rPr>
-      </w:pPr>
-      <w:r>
-        <w:rPr>
-          <w:sz w:val="24"/>
-          <w:szCs w:val="24"/>
-          <w:lang w:val="en-US"/>
-        </w:rPr>
-        <w:t>returned promise</w:t>
-      </w:r>
-    </w:p>
-    <w:p>
-      <w:pPr>
-        <w:pStyle w:val="ListParagraph"/>
-        <w:numPr>
-          <w:ilvl w:val="3"/>
-          <w:numId w:val="4"/>
-        </w:numPr>
-        <w:rPr>
-          <w:sz w:val="24"/>
-          <w:szCs w:val="24"/>
-          <w:lang w:val="en-US"/>
-        </w:rPr>
-      </w:pPr>
-      <w:r>
-        <w:rPr>
-          <w:sz w:val="24"/>
-          <w:szCs w:val="24"/>
-          <w:lang w:val="en-US"/>
-        </w:rPr>
-        <w:t xml:space="preserve">then -&gt; </w:t>
-      </w:r>
-      <w:proofErr w:type="spellStart"/>
-      <w:r>
-        <w:rPr>
-          <w:sz w:val="24"/>
-          <w:szCs w:val="24"/>
-          <w:lang w:val="en-US"/>
-        </w:rPr>
-        <w:t>responsebody</w:t>
-      </w:r>
-      <w:proofErr w:type="spellEnd"/>
-      <w:r>
-        <w:rPr>
-          <w:sz w:val="24"/>
-          <w:szCs w:val="24"/>
-          <w:lang w:val="en-US"/>
-        </w:rPr>
-        <w:t xml:space="preserve"> </w:t>
-      </w:r>
-      <w:proofErr w:type="spellStart"/>
-      <w:r>
-        <w:rPr>
-          <w:sz w:val="24"/>
-          <w:szCs w:val="24"/>
-          <w:lang w:val="en-US"/>
-        </w:rPr>
-        <w:t>omzetten</w:t>
-      </w:r>
-      <w:proofErr w:type="spellEnd"/>
-      <w:r>
-        <w:rPr>
-          <w:sz w:val="24"/>
-          <w:szCs w:val="24"/>
-          <w:lang w:val="en-US"/>
-        </w:rPr>
-        <w:t xml:space="preserve"> </w:t>
-      </w:r>
-      <w:proofErr w:type="spellStart"/>
-      <w:r>
-        <w:rPr>
-          <w:sz w:val="24"/>
-          <w:szCs w:val="24"/>
-          <w:lang w:val="en-US"/>
-        </w:rPr>
-        <w:t>naar</w:t>
-      </w:r>
-      <w:proofErr w:type="spellEnd"/>
-      <w:r>
-        <w:rPr>
-          <w:sz w:val="24"/>
-          <w:szCs w:val="24"/>
-          <w:lang w:val="en-US"/>
-        </w:rPr>
-        <w:t xml:space="preserve"> array</w:t>
-      </w:r>
-    </w:p>
-    <w:p>
-      <w:pPr>
-        <w:pStyle w:val="ListParagraph"/>
-        <w:numPr>
-          <w:ilvl w:val="3"/>
-          <w:numId w:val="4"/>
-        </w:numPr>
-        <w:rPr>
-          <w:sz w:val="24"/>
-          <w:szCs w:val="24"/>
-          <w:lang w:val="en-US"/>
-        </w:rPr>
-      </w:pPr>
-      <w:r>
-        <w:rPr>
-          <w:sz w:val="24"/>
-          <w:szCs w:val="24"/>
-          <w:lang w:val="en-US"/>
-        </w:rPr>
-        <w:t xml:space="preserve">array </w:t>
-      </w:r>
-      <w:proofErr w:type="spellStart"/>
-      <w:r>
-        <w:rPr>
-          <w:sz w:val="24"/>
-          <w:szCs w:val="24"/>
-          <w:lang w:val="en-US"/>
-        </w:rPr>
-        <w:t>returnen</w:t>
-      </w:r>
-      <w:proofErr w:type="spellEnd"/>
-    </w:p>
-    <w:p>
-      <w:pPr>
-        <w:rPr>
-          <w:sz w:val="24"/>
-          <w:szCs w:val="24"/>
-          <w:lang w:val="en-US"/>
-        </w:rPr>
-      </w:pPr>
+        <w:br w:type="page"/>
+      </w:r>
     </w:p>
     <w:p>
       <w:pPr>
@@ -1805,7 +1605,6 @@
           <w:sz w:val="30"/>
           <w:szCs w:val="30"/>
           <w:u w:val="single"/>
-          <w:lang w:val="en-US"/>
         </w:rPr>
       </w:pPr>
       <w:r>
@@ -1813,24 +1612,114 @@
           <w:sz w:val="30"/>
           <w:szCs w:val="30"/>
           <w:u w:val="single"/>
-          <w:lang w:val="en-US"/>
-        </w:rPr>
-        <w:t>Ng-Messages</w:t>
-      </w:r>
+        </w:rPr>
+        <w:lastRenderedPageBreak/>
+        <w:t>$http</w:t>
+      </w:r>
+      <w:bookmarkStart w:id="0" w:name="_GoBack"/>
+      <w:bookmarkEnd w:id="0"/>
     </w:p>
     <w:p>
       <w:pPr>
         <w:pStyle w:val="ListParagraph"/>
         <w:numPr>
           <w:ilvl w:val="0"/>
-          <w:numId w:val="5"/>
-        </w:numPr>
-        <w:rPr>
-          <w:sz w:val="24"/>
-          <w:szCs w:val="24"/>
-          <w:lang w:val="en-US"/>
-        </w:rPr>
-      </w:pPr>
+          <w:numId w:val="4"/>
+        </w:numPr>
+        <w:rPr>
+          <w:sz w:val="24"/>
+          <w:szCs w:val="24"/>
+        </w:rPr>
+      </w:pPr>
+      <w:r>
+        <w:rPr>
+          <w:sz w:val="24"/>
+          <w:szCs w:val="24"/>
+        </w:rPr>
+        <w:t>PlayedGameService</w:t>
+      </w:r>
+    </w:p>
+    <w:p>
+      <w:pPr>
+        <w:pStyle w:val="ListParagraph"/>
+        <w:numPr>
+          <w:ilvl w:val="1"/>
+          <w:numId w:val="4"/>
+        </w:numPr>
+        <w:rPr>
+          <w:sz w:val="24"/>
+          <w:szCs w:val="24"/>
+        </w:rPr>
+      </w:pPr>
+      <w:r>
+        <w:rPr>
+          <w:sz w:val="24"/>
+          <w:szCs w:val="24"/>
+        </w:rPr>
+        <w:t>Laatste 3 games ophalen via rest call.</w:t>
+      </w:r>
+    </w:p>
+    <w:p>
+      <w:pPr>
+        <w:pStyle w:val="ListParagraph"/>
+        <w:numPr>
+          <w:ilvl w:val="2"/>
+          <w:numId w:val="4"/>
+        </w:numPr>
+        <w:rPr>
+          <w:sz w:val="24"/>
+          <w:szCs w:val="24"/>
+        </w:rPr>
+      </w:pPr>
+      <w:r>
+        <w:rPr>
+          <w:sz w:val="24"/>
+          <w:szCs w:val="24"/>
+        </w:rPr>
+        <w:t>$http.get naar xxx.xxx.xxx.xxx:8080/connectfour/api/games</w:t>
+      </w:r>
+    </w:p>
+    <w:p>
+      <w:pPr>
+        <w:pStyle w:val="ListParagraph"/>
+        <w:numPr>
+          <w:ilvl w:val="3"/>
+          <w:numId w:val="4"/>
+        </w:numPr>
+        <w:rPr>
+          <w:sz w:val="24"/>
+          <w:szCs w:val="24"/>
+        </w:rPr>
+      </w:pPr>
+      <w:r>
+        <w:rPr>
+          <w:sz w:val="24"/>
+          <w:szCs w:val="24"/>
+        </w:rPr>
+        <w:t>PlayedGameService.getLast3Games oproepen en resultaat in scope plaatsen</w:t>
+      </w:r>
+    </w:p>
+    <w:p>
+      <w:pPr>
+        <w:pStyle w:val="ListParagraph"/>
+        <w:numPr>
+          <w:ilvl w:val="3"/>
+          <w:numId w:val="4"/>
+        </w:numPr>
+        <w:rPr>
+          <w:sz w:val="24"/>
+          <w:szCs w:val="24"/>
+          <w:lang w:val="en-US"/>
+        </w:rPr>
+      </w:pPr>
+      <w:r>
+        <w:rPr>
+          <w:sz w:val="24"/>
+          <w:szCs w:val="24"/>
+          <w:lang w:val="en-US"/>
+        </w:rPr>
+        <w:t xml:space="preserve">Dependency $http </w:t>
+      </w:r>
       <w:proofErr w:type="spellStart"/>
       <w:r>
         <w:rPr>
@@ -1838,17 +1727,63 @@
           <w:szCs w:val="24"/>
           <w:lang w:val="en-US"/>
         </w:rPr>
-        <w:t>Validatie</w:t>
+        <w:t>inladen</w:t>
       </w:r>
       <w:proofErr w:type="spellEnd"/>
-      <w:r>
-        <w:rPr>
-          <w:sz w:val="24"/>
-          <w:szCs w:val="24"/>
-          <w:lang w:val="en-US"/>
-        </w:rPr>
-        <w:t xml:space="preserve"> van</w:t>
-      </w:r>
+    </w:p>
+    <w:p>
+      <w:pPr>
+        <w:pStyle w:val="ListParagraph"/>
+        <w:numPr>
+          <w:ilvl w:val="3"/>
+          <w:numId w:val="4"/>
+        </w:numPr>
+        <w:rPr>
+          <w:sz w:val="24"/>
+          <w:szCs w:val="24"/>
+          <w:lang w:val="en-US"/>
+        </w:rPr>
+      </w:pPr>
+      <w:r>
+        <w:rPr>
+          <w:sz w:val="24"/>
+          <w:szCs w:val="24"/>
+          <w:lang w:val="en-US"/>
+        </w:rPr>
+        <w:t>returned promise</w:t>
+      </w:r>
+    </w:p>
+    <w:p>
+      <w:pPr>
+        <w:pStyle w:val="ListParagraph"/>
+        <w:numPr>
+          <w:ilvl w:val="3"/>
+          <w:numId w:val="4"/>
+        </w:numPr>
+        <w:rPr>
+          <w:sz w:val="24"/>
+          <w:szCs w:val="24"/>
+          <w:lang w:val="en-US"/>
+        </w:rPr>
+      </w:pPr>
+      <w:r>
+        <w:rPr>
+          <w:sz w:val="24"/>
+          <w:szCs w:val="24"/>
+          <w:lang w:val="en-US"/>
+        </w:rPr>
+        <w:t xml:space="preserve">then -&gt; </w:t>
+      </w:r>
+      <w:proofErr w:type="spellStart"/>
+      <w:r>
+        <w:rPr>
+          <w:sz w:val="24"/>
+          <w:szCs w:val="24"/>
+          <w:lang w:val="en-US"/>
+        </w:rPr>
+        <w:t>responsebody</w:t>
+      </w:r>
+      <w:proofErr w:type="spellEnd"/>
       <w:r>
         <w:rPr>
           <w:sz w:val="24"/>
@@ -1864,7 +1799,7 @@
           <w:szCs w:val="24"/>
           <w:lang w:val="en-US"/>
         </w:rPr>
-        <w:t>inputvelden</w:t>
+        <w:t>omzetten</w:t>
       </w:r>
       <w:proofErr w:type="spellEnd"/>
       <w:r>
@@ -1873,73 +1808,7 @@
           <w:szCs w:val="24"/>
           <w:lang w:val="en-US"/>
         </w:rPr>
-        <w:t xml:space="preserve"> create new game.</w:t>
-      </w:r>
-    </w:p>
-    <w:p>
-      <w:pPr>
-        <w:pStyle w:val="ListParagraph"/>
-        <w:numPr>
-          <w:ilvl w:val="1"/>
-          <w:numId w:val="5"/>
-        </w:numPr>
-        <w:rPr>
-          <w:sz w:val="24"/>
-          <w:szCs w:val="24"/>
-          <w:lang w:val="en-US"/>
-        </w:rPr>
-      </w:pPr>
-      <w:r>
-        <w:rPr>
-          <w:sz w:val="24"/>
-          <w:szCs w:val="24"/>
-          <w:lang w:val="en-US"/>
-        </w:rPr>
-        <w:t>Game name required</w:t>
-      </w:r>
-    </w:p>
-    <w:p>
-      <w:pPr>
-        <w:pStyle w:val="ListParagraph"/>
-        <w:numPr>
-          <w:ilvl w:val="1"/>
-          <w:numId w:val="5"/>
-        </w:numPr>
-        <w:rPr>
-          <w:sz w:val="24"/>
-          <w:szCs w:val="24"/>
-          <w:lang w:val="en-US"/>
-        </w:rPr>
-      </w:pPr>
-      <w:r>
-        <w:rPr>
-          <w:sz w:val="24"/>
-          <w:szCs w:val="24"/>
-          <w:lang w:val="en-US"/>
-        </w:rPr>
-        <w:t>Game name min-length 5</w:t>
-      </w:r>
-    </w:p>
-    <w:p>
-      <w:pPr>
-        <w:pStyle w:val="ListParagraph"/>
-        <w:numPr>
-          <w:ilvl w:val="1"/>
-          <w:numId w:val="5"/>
-        </w:numPr>
-        <w:rPr>
-          <w:sz w:val="24"/>
-          <w:szCs w:val="24"/>
-          <w:lang w:val="en-US"/>
-        </w:rPr>
-      </w:pPr>
-      <w:r>
-        <w:rPr>
-          <w:sz w:val="24"/>
-          <w:szCs w:val="24"/>
-          <w:lang w:val="en-US"/>
-        </w:rPr>
-        <w:t xml:space="preserve">Error messages </w:t>
+        <w:t xml:space="preserve"> </w:t>
       </w:r>
       <w:proofErr w:type="spellStart"/>
       <w:r>
@@ -1948,7 +1817,7 @@
           <w:szCs w:val="24"/>
           <w:lang w:val="en-US"/>
         </w:rPr>
-        <w:t>tonen</w:t>
+        <w:t>naar</w:t>
       </w:r>
       <w:proofErr w:type="spellEnd"/>
       <w:r>
@@ -1957,49 +1826,29 @@
           <w:szCs w:val="24"/>
           <w:lang w:val="en-US"/>
         </w:rPr>
-        <w:t xml:space="preserve"> via ng-message</w:t>
-      </w:r>
-    </w:p>
-    <w:p>
-      <w:pPr>
-        <w:pStyle w:val="ListParagraph"/>
-        <w:numPr>
-          <w:ilvl w:val="1"/>
-          <w:numId w:val="5"/>
-        </w:numPr>
-        <w:rPr>
-          <w:sz w:val="24"/>
-          <w:szCs w:val="24"/>
-        </w:rPr>
-      </w:pPr>
-      <w:r>
-        <w:rPr>
-          <w:sz w:val="24"/>
-          <w:szCs w:val="24"/>
-        </w:rPr>
-        <w:t>Eventueel bootstrap classes alert alert-danger</w:t>
-      </w:r>
-    </w:p>
-    <w:p>
-      <w:pPr>
-        <w:pStyle w:val="ListParagraph"/>
-        <w:numPr>
-          <w:ilvl w:val="1"/>
-          <w:numId w:val="5"/>
-        </w:numPr>
-        <w:rPr>
-          <w:sz w:val="24"/>
-          <w:szCs w:val="24"/>
-          <w:lang w:val="en-US"/>
-        </w:rPr>
-      </w:pPr>
-      <w:r>
-        <w:rPr>
-          <w:sz w:val="24"/>
-          <w:szCs w:val="24"/>
-          <w:lang w:val="en-US"/>
-        </w:rPr>
-        <w:t xml:space="preserve">Create button </w:t>
+        <w:t xml:space="preserve"> array</w:t>
+      </w:r>
+    </w:p>
+    <w:p>
+      <w:pPr>
+        <w:pStyle w:val="ListParagraph"/>
+        <w:numPr>
+          <w:ilvl w:val="3"/>
+          <w:numId w:val="4"/>
+        </w:numPr>
+        <w:rPr>
+          <w:sz w:val="24"/>
+          <w:szCs w:val="24"/>
+          <w:lang w:val="en-US"/>
+        </w:rPr>
+      </w:pPr>
+      <w:r>
+        <w:rPr>
+          <w:sz w:val="24"/>
+          <w:szCs w:val="24"/>
+          <w:lang w:val="en-US"/>
+        </w:rPr>
+        <w:t xml:space="preserve">array </w:t>
       </w:r>
       <w:proofErr w:type="spellStart"/>
       <w:r>
@@ -2008,75 +1857,9 @@
           <w:szCs w:val="24"/>
           <w:lang w:val="en-US"/>
         </w:rPr>
-        <w:t>enkel</w:t>
+        <w:t>returnen</w:t>
       </w:r>
       <w:proofErr w:type="spellEnd"/>
-      <w:r>
-        <w:rPr>
-          <w:sz w:val="24"/>
-          <w:szCs w:val="24"/>
-          <w:lang w:val="en-US"/>
-        </w:rPr>
-        <w:t xml:space="preserve"> enabled </w:t>
-      </w:r>
-      <w:proofErr w:type="spellStart"/>
-      <w:r>
-        <w:rPr>
-          <w:sz w:val="24"/>
-          <w:szCs w:val="24"/>
-          <w:lang w:val="en-US"/>
-        </w:rPr>
-        <w:t>als</w:t>
-      </w:r>
-      <w:proofErr w:type="spellEnd"/>
-      <w:r>
-        <w:rPr>
-          <w:sz w:val="24"/>
-          <w:szCs w:val="24"/>
-          <w:lang w:val="en-US"/>
-        </w:rPr>
-        <w:t xml:space="preserve"> form valid is</w:t>
-      </w:r>
-    </w:p>
-    <w:p>
-      <w:pPr>
-        <w:pStyle w:val="ListParagraph"/>
-        <w:numPr>
-          <w:ilvl w:val="2"/>
-          <w:numId w:val="5"/>
-        </w:numPr>
-        <w:rPr>
-          <w:sz w:val="24"/>
-          <w:szCs w:val="24"/>
-          <w:lang w:val="en-US"/>
-        </w:rPr>
-      </w:pPr>
-      <w:r>
-        <w:rPr>
-          <w:sz w:val="24"/>
-          <w:szCs w:val="24"/>
-          <w:lang w:val="en-US"/>
-        </w:rPr>
-        <w:t>Ng-disabled=”</w:t>
-      </w:r>
-      <w:proofErr w:type="spellStart"/>
-      <w:r>
-        <w:rPr>
-          <w:sz w:val="24"/>
-          <w:szCs w:val="24"/>
-          <w:lang w:val="en-US"/>
-        </w:rPr>
-        <w:t>formName</w:t>
-      </w:r>
-      <w:proofErr w:type="spellEnd"/>
-      <w:r>
-        <w:rPr>
-          <w:sz w:val="24"/>
-          <w:szCs w:val="24"/>
-          <w:lang w:val="en-US"/>
-        </w:rPr>
-        <w:t>.$invalid”</w:t>
-      </w:r>
     </w:p>
     <w:p>
       <w:pPr>
@@ -2103,153 +1886,304 @@
           <w:u w:val="single"/>
           <w:lang w:val="en-US"/>
         </w:rPr>
-        <w:t>Ng-</w:t>
-      </w:r>
-      <w:r>
+        <w:t>Ng-Messages</w:t>
+      </w:r>
+    </w:p>
+    <w:p>
+      <w:pPr>
+        <w:pStyle w:val="ListParagraph"/>
+        <w:numPr>
+          <w:ilvl w:val="0"/>
+          <w:numId w:val="5"/>
+        </w:numPr>
+        <w:rPr>
+          <w:sz w:val="24"/>
+          <w:szCs w:val="24"/>
+          <w:lang w:val="en-US"/>
+        </w:rPr>
+      </w:pPr>
+      <w:proofErr w:type="spellStart"/>
+      <w:r>
+        <w:rPr>
+          <w:sz w:val="24"/>
+          <w:szCs w:val="24"/>
+          <w:lang w:val="en-US"/>
+        </w:rPr>
+        <w:t>Validatie</w:t>
+      </w:r>
+      <w:proofErr w:type="spellEnd"/>
+      <w:r>
+        <w:rPr>
+          <w:sz w:val="24"/>
+          <w:szCs w:val="24"/>
+          <w:lang w:val="en-US"/>
+        </w:rPr>
+        <w:t xml:space="preserve"> van</w:t>
+      </w:r>
+      <w:r>
+        <w:rPr>
+          <w:sz w:val="24"/>
+          <w:szCs w:val="24"/>
+          <w:lang w:val="en-US"/>
+        </w:rPr>
+        <w:t xml:space="preserve"> </w:t>
+      </w:r>
+      <w:proofErr w:type="spellStart"/>
+      <w:r>
+        <w:rPr>
+          <w:sz w:val="24"/>
+          <w:szCs w:val="24"/>
+          <w:lang w:val="en-US"/>
+        </w:rPr>
+        <w:t>inputvelden</w:t>
+      </w:r>
+      <w:proofErr w:type="spellEnd"/>
+      <w:r>
+        <w:rPr>
+          <w:sz w:val="24"/>
+          <w:szCs w:val="24"/>
+          <w:lang w:val="en-US"/>
+        </w:rPr>
+        <w:t xml:space="preserve"> create new game.</w:t>
+      </w:r>
+    </w:p>
+    <w:p>
+      <w:pPr>
+        <w:pStyle w:val="ListParagraph"/>
+        <w:numPr>
+          <w:ilvl w:val="1"/>
+          <w:numId w:val="5"/>
+        </w:numPr>
+        <w:rPr>
+          <w:sz w:val="24"/>
+          <w:szCs w:val="24"/>
+          <w:lang w:val="en-US"/>
+        </w:rPr>
+      </w:pPr>
+      <w:r>
+        <w:rPr>
+          <w:sz w:val="24"/>
+          <w:szCs w:val="24"/>
+          <w:lang w:val="en-US"/>
+        </w:rPr>
+        <w:t>Game name required</w:t>
+      </w:r>
+    </w:p>
+    <w:p>
+      <w:pPr>
+        <w:pStyle w:val="ListParagraph"/>
+        <w:numPr>
+          <w:ilvl w:val="1"/>
+          <w:numId w:val="5"/>
+        </w:numPr>
+        <w:rPr>
+          <w:sz w:val="24"/>
+          <w:szCs w:val="24"/>
+          <w:lang w:val="en-US"/>
+        </w:rPr>
+      </w:pPr>
+      <w:r>
+        <w:rPr>
+          <w:sz w:val="24"/>
+          <w:szCs w:val="24"/>
+          <w:lang w:val="en-US"/>
+        </w:rPr>
+        <w:t>Game name min-length 5</w:t>
+      </w:r>
+    </w:p>
+    <w:p>
+      <w:pPr>
+        <w:pStyle w:val="ListParagraph"/>
+        <w:numPr>
+          <w:ilvl w:val="1"/>
+          <w:numId w:val="5"/>
+        </w:numPr>
+        <w:rPr>
+          <w:sz w:val="24"/>
+          <w:szCs w:val="24"/>
+          <w:lang w:val="en-US"/>
+        </w:rPr>
+      </w:pPr>
+      <w:r>
+        <w:rPr>
+          <w:sz w:val="24"/>
+          <w:szCs w:val="24"/>
+          <w:lang w:val="en-US"/>
+        </w:rPr>
+        <w:t xml:space="preserve">Error messages </w:t>
+      </w:r>
+      <w:proofErr w:type="spellStart"/>
+      <w:r>
+        <w:rPr>
+          <w:sz w:val="24"/>
+          <w:szCs w:val="24"/>
+          <w:lang w:val="en-US"/>
+        </w:rPr>
+        <w:t>tonen</w:t>
+      </w:r>
+      <w:proofErr w:type="spellEnd"/>
+      <w:r>
+        <w:rPr>
+          <w:sz w:val="24"/>
+          <w:szCs w:val="24"/>
+          <w:lang w:val="en-US"/>
+        </w:rPr>
+        <w:t xml:space="preserve"> via ng-message</w:t>
+      </w:r>
+    </w:p>
+    <w:p>
+      <w:pPr>
+        <w:pStyle w:val="ListParagraph"/>
+        <w:numPr>
+          <w:ilvl w:val="1"/>
+          <w:numId w:val="5"/>
+        </w:numPr>
+        <w:rPr>
+          <w:sz w:val="24"/>
+          <w:szCs w:val="24"/>
+        </w:rPr>
+      </w:pPr>
+      <w:r>
+        <w:rPr>
+          <w:sz w:val="24"/>
+          <w:szCs w:val="24"/>
+        </w:rPr>
+        <w:t>Eventueel bootstrap classes alert alert-danger</w:t>
+      </w:r>
+    </w:p>
+    <w:p>
+      <w:pPr>
+        <w:pStyle w:val="ListParagraph"/>
+        <w:numPr>
+          <w:ilvl w:val="1"/>
+          <w:numId w:val="5"/>
+        </w:numPr>
+        <w:rPr>
+          <w:sz w:val="24"/>
+          <w:szCs w:val="24"/>
+          <w:lang w:val="en-US"/>
+        </w:rPr>
+      </w:pPr>
+      <w:r>
+        <w:rPr>
+          <w:sz w:val="24"/>
+          <w:szCs w:val="24"/>
+          <w:lang w:val="en-US"/>
+        </w:rPr>
+        <w:t xml:space="preserve">Create button </w:t>
+      </w:r>
+      <w:proofErr w:type="spellStart"/>
+      <w:r>
+        <w:rPr>
+          <w:sz w:val="24"/>
+          <w:szCs w:val="24"/>
+          <w:lang w:val="en-US"/>
+        </w:rPr>
+        <w:t>enkel</w:t>
+      </w:r>
+      <w:proofErr w:type="spellEnd"/>
+      <w:r>
+        <w:rPr>
+          <w:sz w:val="24"/>
+          <w:szCs w:val="24"/>
+          <w:lang w:val="en-US"/>
+        </w:rPr>
+        <w:t xml:space="preserve"> enabled </w:t>
+      </w:r>
+      <w:proofErr w:type="spellStart"/>
+      <w:r>
+        <w:rPr>
+          <w:sz w:val="24"/>
+          <w:szCs w:val="24"/>
+          <w:lang w:val="en-US"/>
+        </w:rPr>
+        <w:t>als</w:t>
+      </w:r>
+      <w:proofErr w:type="spellEnd"/>
+      <w:r>
+        <w:rPr>
+          <w:sz w:val="24"/>
+          <w:szCs w:val="24"/>
+          <w:lang w:val="en-US"/>
+        </w:rPr>
+        <w:t xml:space="preserve"> form valid is</w:t>
+      </w:r>
+    </w:p>
+    <w:p>
+      <w:pPr>
+        <w:pStyle w:val="ListParagraph"/>
+        <w:numPr>
+          <w:ilvl w:val="2"/>
+          <w:numId w:val="5"/>
+        </w:numPr>
+        <w:rPr>
+          <w:sz w:val="24"/>
+          <w:szCs w:val="24"/>
+          <w:lang w:val="en-US"/>
+        </w:rPr>
+      </w:pPr>
+      <w:r>
+        <w:rPr>
+          <w:sz w:val="24"/>
+          <w:szCs w:val="24"/>
+          <w:lang w:val="en-US"/>
+        </w:rPr>
+        <w:t>Ng-disabled=”</w:t>
+      </w:r>
+      <w:proofErr w:type="spellStart"/>
+      <w:r>
+        <w:rPr>
+          <w:sz w:val="24"/>
+          <w:szCs w:val="24"/>
+          <w:lang w:val="en-US"/>
+        </w:rPr>
+        <w:t>formName</w:t>
+      </w:r>
+      <w:proofErr w:type="spellEnd"/>
+      <w:r>
+        <w:rPr>
+          <w:sz w:val="24"/>
+          <w:szCs w:val="24"/>
+          <w:lang w:val="en-US"/>
+        </w:rPr>
+        <w:t>.$invalid”</w:t>
+      </w:r>
+    </w:p>
+    <w:p>
+      <w:pPr>
+        <w:rPr>
+          <w:sz w:val="24"/>
+          <w:szCs w:val="24"/>
+          <w:lang w:val="en-US"/>
+        </w:rPr>
+      </w:pPr>
+    </w:p>
+    <w:p>
+      <w:pPr>
         <w:rPr>
           <w:sz w:val="30"/>
           <w:szCs w:val="30"/>
           <w:u w:val="single"/>
           <w:lang w:val="en-US"/>
         </w:rPr>
-        <w:t>Animate</w:t>
-      </w:r>
-    </w:p>
-    <w:p>
-      <w:pPr>
-        <w:pStyle w:val="ListParagraph"/>
-        <w:numPr>
-          <w:ilvl w:val="0"/>
-          <w:numId w:val="5"/>
-        </w:numPr>
-        <w:rPr>
-          <w:sz w:val="24"/>
-          <w:szCs w:val="24"/>
-        </w:rPr>
-      </w:pPr>
-      <w:r>
-        <w:rPr>
-          <w:sz w:val="24"/>
-          <w:szCs w:val="24"/>
-        </w:rPr>
-        <w:t>Als er een nieuwe game wordt aangemaakt wordt fade ze in</w:t>
-      </w:r>
-    </w:p>
-    <w:p>
-      <w:pPr>
-        <w:pStyle w:val="ListParagraph"/>
-        <w:numPr>
-          <w:ilvl w:val="0"/>
-          <w:numId w:val="5"/>
-        </w:numPr>
-        <w:rPr>
-          <w:sz w:val="24"/>
-          <w:szCs w:val="24"/>
-        </w:rPr>
-      </w:pPr>
-      <w:r>
-        <w:rPr>
-          <w:sz w:val="24"/>
-          <w:szCs w:val="24"/>
-        </w:rPr>
-        <w:t>Als er een game verwijderd wordt fade ze out.</w:t>
-      </w:r>
-    </w:p>
-    <w:p>
-      <w:pPr>
-        <w:pStyle w:val="ListParagraph"/>
-        <w:numPr>
-          <w:ilvl w:val="1"/>
-          <w:numId w:val="5"/>
-        </w:numPr>
-        <w:rPr>
-          <w:sz w:val="24"/>
-          <w:szCs w:val="24"/>
-        </w:rPr>
-      </w:pPr>
-      <w:r>
-        <w:rPr>
-          <w:sz w:val="24"/>
-          <w:szCs w:val="24"/>
-        </w:rPr>
-        <w:t>Binnen ng-repeat klasse toevoegen bv gameFade</w:t>
-      </w:r>
-    </w:p>
-    <w:p>
-      <w:pPr>
-        <w:pStyle w:val="ListParagraph"/>
-        <w:numPr>
-          <w:ilvl w:val="1"/>
-          <w:numId w:val="5"/>
-        </w:numPr>
-        <w:rPr>
-          <w:sz w:val="24"/>
-          <w:szCs w:val="24"/>
-        </w:rPr>
-      </w:pPr>
-      <w:r>
-        <w:rPr>
-          <w:sz w:val="24"/>
-          <w:szCs w:val="24"/>
-        </w:rPr>
-        <w:t>Binnen css:</w:t>
-      </w:r>
-    </w:p>
-    <w:p>
-      <w:pPr>
-        <w:pStyle w:val="ListParagraph"/>
-        <w:numPr>
-          <w:ilvl w:val="2"/>
-          <w:numId w:val="5"/>
-        </w:numPr>
-        <w:rPr>
-          <w:sz w:val="24"/>
-          <w:szCs w:val="24"/>
-        </w:rPr>
-      </w:pPr>
-      <w:r>
-        <w:rPr>
-          <w:sz w:val="24"/>
-          <w:szCs w:val="24"/>
-        </w:rPr>
-        <w:t>.gameFade.ng-leave</w:t>
-      </w:r>
-    </w:p>
-    <w:p>
-      <w:pPr>
-        <w:pStyle w:val="ListParagraph"/>
-        <w:numPr>
-          <w:ilvl w:val="2"/>
-          <w:numId w:val="5"/>
-        </w:numPr>
-        <w:rPr>
-          <w:sz w:val="24"/>
-          <w:szCs w:val="24"/>
-        </w:rPr>
-      </w:pPr>
-      <w:r>
-        <w:rPr>
-          <w:sz w:val="24"/>
-          <w:szCs w:val="24"/>
-        </w:rPr>
-        <w:t>.gameFade.ng-enter</w:t>
-      </w:r>
-    </w:p>
-    <w:p>
-      <w:pPr>
+      </w:pPr>
+      <w:r>
         <w:rPr>
           <w:sz w:val="30"/>
           <w:szCs w:val="30"/>
           <w:u w:val="single"/>
-        </w:rPr>
-      </w:pPr>
+          <w:lang w:val="en-US"/>
+        </w:rPr>
+        <w:t>Ng-</w:t>
+      </w:r>
       <w:r>
         <w:rPr>
           <w:sz w:val="30"/>
           <w:szCs w:val="30"/>
           <w:u w:val="single"/>
-        </w:rPr>
-        <w:t>$broadcast &amp; $on &amp; $apply &amp; $location</w:t>
+          <w:lang w:val="en-US"/>
+        </w:rPr>
+        <w:t>Animate</w:t>
       </w:r>
     </w:p>
     <w:p>
@@ -2257,19 +2191,39 @@
         <w:pStyle w:val="ListParagraph"/>
         <w:numPr>
           <w:ilvl w:val="0"/>
-          <w:numId w:val="6"/>
-        </w:numPr>
-        <w:rPr>
-          <w:sz w:val="24"/>
-          <w:szCs w:val="24"/>
-        </w:rPr>
-      </w:pPr>
-      <w:r>
-        <w:rPr>
-          <w:sz w:val="24"/>
-          <w:szCs w:val="24"/>
-        </w:rPr>
-        <w:t>newWatcher</w:t>
+          <w:numId w:val="5"/>
+        </w:numPr>
+        <w:rPr>
+          <w:sz w:val="24"/>
+          <w:szCs w:val="24"/>
+        </w:rPr>
+      </w:pPr>
+      <w:r>
+        <w:rPr>
+          <w:sz w:val="24"/>
+          <w:szCs w:val="24"/>
+        </w:rPr>
+        <w:t>Als er een nieuwe game wordt aangemaakt wordt fade ze in</w:t>
+      </w:r>
+    </w:p>
+    <w:p>
+      <w:pPr>
+        <w:pStyle w:val="ListParagraph"/>
+        <w:numPr>
+          <w:ilvl w:val="0"/>
+          <w:numId w:val="5"/>
+        </w:numPr>
+        <w:rPr>
+          <w:sz w:val="24"/>
+          <w:szCs w:val="24"/>
+        </w:rPr>
+      </w:pPr>
+      <w:r>
+        <w:rPr>
+          <w:sz w:val="24"/>
+          <w:szCs w:val="24"/>
+        </w:rPr>
+        <w:t>Als er een game verwijderd wordt fade ze out.</w:t>
       </w:r>
     </w:p>
     <w:p>
@@ -2277,19 +2231,19 @@
         <w:pStyle w:val="ListParagraph"/>
         <w:numPr>
           <w:ilvl w:val="1"/>
-          <w:numId w:val="6"/>
-        </w:numPr>
-        <w:rPr>
-          <w:sz w:val="24"/>
-          <w:szCs w:val="24"/>
-        </w:rPr>
-      </w:pPr>
-      <w:r>
-        <w:rPr>
-          <w:sz w:val="24"/>
-          <w:szCs w:val="24"/>
-        </w:rPr>
-        <w:t>watcher en game uit messageData halen</w:t>
+          <w:numId w:val="5"/>
+        </w:numPr>
+        <w:rPr>
+          <w:sz w:val="24"/>
+          <w:szCs w:val="24"/>
+        </w:rPr>
+      </w:pPr>
+      <w:r>
+        <w:rPr>
+          <w:sz w:val="24"/>
+          <w:szCs w:val="24"/>
+        </w:rPr>
+        <w:t>Binnen ng-repeat klasse toevoegen bv gameFade</w:t>
       </w:r>
     </w:p>
     <w:p>
@@ -2297,39 +2251,19 @@
         <w:pStyle w:val="ListParagraph"/>
         <w:numPr>
           <w:ilvl w:val="1"/>
-          <w:numId w:val="6"/>
-        </w:numPr>
-        <w:rPr>
-          <w:sz w:val="24"/>
-          <w:szCs w:val="24"/>
-        </w:rPr>
-      </w:pPr>
-      <w:r>
-        <w:rPr>
-          <w:sz w:val="24"/>
-          <w:szCs w:val="24"/>
-        </w:rPr>
-        <w:t>game opzoeken en watcher pushen naar watchers</w:t>
-      </w:r>
-    </w:p>
-    <w:p>
-      <w:pPr>
-        <w:pStyle w:val="ListParagraph"/>
-        <w:numPr>
-          <w:ilvl w:val="1"/>
-          <w:numId w:val="6"/>
-        </w:numPr>
-        <w:rPr>
-          <w:sz w:val="24"/>
-          <w:szCs w:val="24"/>
-        </w:rPr>
-      </w:pPr>
-      <w:r>
-        <w:rPr>
-          <w:sz w:val="24"/>
-          <w:szCs w:val="24"/>
-        </w:rPr>
-        <w:t>$apply uitvoeren</w:t>
+          <w:numId w:val="5"/>
+        </w:numPr>
+        <w:rPr>
+          <w:sz w:val="24"/>
+          <w:szCs w:val="24"/>
+        </w:rPr>
+      </w:pPr>
+      <w:r>
+        <w:rPr>
+          <w:sz w:val="24"/>
+          <w:szCs w:val="24"/>
+        </w:rPr>
+        <w:t>Binnen css:</w:t>
       </w:r>
     </w:p>
     <w:p>
@@ -2337,99 +2271,39 @@
         <w:pStyle w:val="ListParagraph"/>
         <w:numPr>
           <w:ilvl w:val="2"/>
-          <w:numId w:val="6"/>
-        </w:numPr>
-        <w:rPr>
-          <w:sz w:val="24"/>
-          <w:szCs w:val="24"/>
-        </w:rPr>
-      </w:pPr>
-      <w:r>
-        <w:rPr>
-          <w:sz w:val="24"/>
-          <w:szCs w:val="24"/>
-        </w:rPr>
-        <w:t>socketStuff behoort niet tot de standaard angular digest loop</w:t>
-      </w:r>
-    </w:p>
-    <w:p>
-      <w:pPr>
-        <w:pStyle w:val="ListParagraph"/>
-        <w:numPr>
-          <w:ilvl w:val="0"/>
-          <w:numId w:val="6"/>
-        </w:numPr>
-        <w:rPr>
-          <w:sz w:val="24"/>
-          <w:szCs w:val="24"/>
-        </w:rPr>
-      </w:pPr>
-      <w:r>
-        <w:rPr>
-          <w:sz w:val="24"/>
-          <w:szCs w:val="24"/>
-        </w:rPr>
-        <w:t>watchTime</w:t>
-      </w:r>
-    </w:p>
-    <w:p>
-      <w:pPr>
-        <w:pStyle w:val="ListParagraph"/>
-        <w:numPr>
-          <w:ilvl w:val="1"/>
-          <w:numId w:val="6"/>
-        </w:numPr>
-        <w:rPr>
-          <w:sz w:val="24"/>
-          <w:szCs w:val="24"/>
-        </w:rPr>
-      </w:pPr>
-      <w:r>
-        <w:rPr>
-          <w:sz w:val="24"/>
-          <w:szCs w:val="24"/>
-        </w:rPr>
-        <w:t>gameId ophalen uit messageData</w:t>
-      </w:r>
-    </w:p>
-    <w:p>
-      <w:pPr>
-        <w:pStyle w:val="ListParagraph"/>
-        <w:numPr>
-          <w:ilvl w:val="1"/>
-          <w:numId w:val="6"/>
-        </w:numPr>
-        <w:rPr>
-          <w:sz w:val="24"/>
-          <w:szCs w:val="24"/>
-        </w:rPr>
-      </w:pPr>
-      <w:r>
-        <w:rPr>
-          <w:sz w:val="24"/>
-          <w:szCs w:val="24"/>
-        </w:rPr>
-        <w:t>redirecten naar /watch/gameId</w:t>
-      </w:r>
-    </w:p>
-    <w:p>
-      <w:pPr>
-        <w:pStyle w:val="ListParagraph"/>
-        <w:numPr>
-          <w:ilvl w:val="1"/>
-          <w:numId w:val="6"/>
-        </w:numPr>
-        <w:rPr>
-          <w:sz w:val="24"/>
-          <w:szCs w:val="24"/>
-        </w:rPr>
-      </w:pPr>
-      <w:r>
-        <w:rPr>
-          <w:sz w:val="24"/>
-          <w:szCs w:val="24"/>
-        </w:rPr>
-        <w:t>$scope.$apply()</w:t>
+          <w:numId w:val="5"/>
+        </w:numPr>
+        <w:rPr>
+          <w:sz w:val="24"/>
+          <w:szCs w:val="24"/>
+        </w:rPr>
+      </w:pPr>
+      <w:r>
+        <w:rPr>
+          <w:sz w:val="24"/>
+          <w:szCs w:val="24"/>
+        </w:rPr>
+        <w:t>.gameFade.ng-leave</w:t>
+      </w:r>
+    </w:p>
+    <w:p>
+      <w:pPr>
+        <w:pStyle w:val="ListParagraph"/>
+        <w:numPr>
+          <w:ilvl w:val="2"/>
+          <w:numId w:val="5"/>
+        </w:numPr>
+        <w:rPr>
+          <w:sz w:val="24"/>
+          <w:szCs w:val="24"/>
+        </w:rPr>
+      </w:pPr>
+      <w:r>
+        <w:rPr>
+          <w:sz w:val="24"/>
+          <w:szCs w:val="24"/>
+        </w:rPr>
+        <w:t>.gameFade.ng-enter</w:t>
       </w:r>
     </w:p>
     <w:p>
@@ -2446,7 +2320,7 @@
           <w:szCs w:val="30"/>
           <w:u w:val="single"/>
         </w:rPr>
-        <w:t>$routeParams</w:t>
+        <w:t>$broadcast &amp; $on &amp; $apply &amp; $location</w:t>
       </w:r>
     </w:p>
     <w:p>
@@ -2454,20 +2328,19 @@
         <w:pStyle w:val="ListParagraph"/>
         <w:numPr>
           <w:ilvl w:val="0"/>
-          <w:numId w:val="7"/>
-        </w:numPr>
-        <w:rPr>
-          <w:sz w:val="24"/>
-          <w:szCs w:val="24"/>
-        </w:rPr>
-      </w:pPr>
-      <w:r>
-        <w:rPr>
-          <w:sz w:val="24"/>
-          <w:szCs w:val="24"/>
-        </w:rPr>
-        <w:lastRenderedPageBreak/>
-        <w:t>Bij het watchen van een game moet het juiste bord worden opgevraagd.</w:t>
+          <w:numId w:val="6"/>
+        </w:numPr>
+        <w:rPr>
+          <w:sz w:val="24"/>
+          <w:szCs w:val="24"/>
+        </w:rPr>
+      </w:pPr>
+      <w:r>
+        <w:rPr>
+          <w:sz w:val="24"/>
+          <w:szCs w:val="24"/>
+        </w:rPr>
+        <w:t>newWatcher</w:t>
       </w:r>
     </w:p>
     <w:p>
@@ -2475,28 +2348,160 @@
         <w:pStyle w:val="ListParagraph"/>
         <w:numPr>
           <w:ilvl w:val="1"/>
-          <w:numId w:val="7"/>
-        </w:numPr>
-        <w:rPr>
-          <w:sz w:val="24"/>
-          <w:szCs w:val="24"/>
-        </w:rPr>
-      </w:pPr>
-      <w:r>
-        <w:rPr>
-          <w:sz w:val="24"/>
-          <w:szCs w:val="24"/>
-        </w:rPr>
-        <w:t>$routeParams.gameId</w:t>
-      </w:r>
-    </w:p>
-    <w:p>
-      <w:pPr>
-        <w:rPr>
-          <w:sz w:val="24"/>
-          <w:szCs w:val="24"/>
-        </w:rPr>
-      </w:pPr>
+          <w:numId w:val="6"/>
+        </w:numPr>
+        <w:rPr>
+          <w:sz w:val="24"/>
+          <w:szCs w:val="24"/>
+        </w:rPr>
+      </w:pPr>
+      <w:r>
+        <w:rPr>
+          <w:sz w:val="24"/>
+          <w:szCs w:val="24"/>
+        </w:rPr>
+        <w:t>watcher en game uit messageData halen</w:t>
+      </w:r>
+    </w:p>
+    <w:p>
+      <w:pPr>
+        <w:pStyle w:val="ListParagraph"/>
+        <w:numPr>
+          <w:ilvl w:val="1"/>
+          <w:numId w:val="6"/>
+        </w:numPr>
+        <w:rPr>
+          <w:sz w:val="24"/>
+          <w:szCs w:val="24"/>
+        </w:rPr>
+      </w:pPr>
+      <w:r>
+        <w:rPr>
+          <w:sz w:val="24"/>
+          <w:szCs w:val="24"/>
+        </w:rPr>
+        <w:t>game opzoeken en watcher pushen naar watchers</w:t>
+      </w:r>
+    </w:p>
+    <w:p>
+      <w:pPr>
+        <w:pStyle w:val="ListParagraph"/>
+        <w:numPr>
+          <w:ilvl w:val="1"/>
+          <w:numId w:val="6"/>
+        </w:numPr>
+        <w:rPr>
+          <w:sz w:val="24"/>
+          <w:szCs w:val="24"/>
+        </w:rPr>
+      </w:pPr>
+      <w:r>
+        <w:rPr>
+          <w:sz w:val="24"/>
+          <w:szCs w:val="24"/>
+        </w:rPr>
+        <w:t>$apply uitvoeren</w:t>
+      </w:r>
+    </w:p>
+    <w:p>
+      <w:pPr>
+        <w:pStyle w:val="ListParagraph"/>
+        <w:numPr>
+          <w:ilvl w:val="2"/>
+          <w:numId w:val="6"/>
+        </w:numPr>
+        <w:rPr>
+          <w:sz w:val="24"/>
+          <w:szCs w:val="24"/>
+        </w:rPr>
+      </w:pPr>
+      <w:r>
+        <w:rPr>
+          <w:sz w:val="24"/>
+          <w:szCs w:val="24"/>
+        </w:rPr>
+        <w:t>socketStuff behoort niet tot de standaard angular digest loop</w:t>
+      </w:r>
+    </w:p>
+    <w:p>
+      <w:pPr>
+        <w:pStyle w:val="ListParagraph"/>
+        <w:numPr>
+          <w:ilvl w:val="0"/>
+          <w:numId w:val="6"/>
+        </w:numPr>
+        <w:rPr>
+          <w:sz w:val="24"/>
+          <w:szCs w:val="24"/>
+        </w:rPr>
+      </w:pPr>
+      <w:r>
+        <w:rPr>
+          <w:sz w:val="24"/>
+          <w:szCs w:val="24"/>
+        </w:rPr>
+        <w:t>watchTime</w:t>
+      </w:r>
+    </w:p>
+    <w:p>
+      <w:pPr>
+        <w:pStyle w:val="ListParagraph"/>
+        <w:numPr>
+          <w:ilvl w:val="1"/>
+          <w:numId w:val="6"/>
+        </w:numPr>
+        <w:rPr>
+          <w:sz w:val="24"/>
+          <w:szCs w:val="24"/>
+        </w:rPr>
+      </w:pPr>
+      <w:r>
+        <w:rPr>
+          <w:sz w:val="24"/>
+          <w:szCs w:val="24"/>
+        </w:rPr>
+        <w:t>gameId ophalen uit messageData</w:t>
+      </w:r>
+    </w:p>
+    <w:p>
+      <w:pPr>
+        <w:pStyle w:val="ListParagraph"/>
+        <w:numPr>
+          <w:ilvl w:val="1"/>
+          <w:numId w:val="6"/>
+        </w:numPr>
+        <w:rPr>
+          <w:sz w:val="24"/>
+          <w:szCs w:val="24"/>
+        </w:rPr>
+      </w:pPr>
+      <w:r>
+        <w:rPr>
+          <w:sz w:val="24"/>
+          <w:szCs w:val="24"/>
+        </w:rPr>
+        <w:t>redirecten naar /watch/gameId</w:t>
+      </w:r>
+    </w:p>
+    <w:p>
+      <w:pPr>
+        <w:pStyle w:val="ListParagraph"/>
+        <w:numPr>
+          <w:ilvl w:val="1"/>
+          <w:numId w:val="6"/>
+        </w:numPr>
+        <w:rPr>
+          <w:sz w:val="24"/>
+          <w:szCs w:val="24"/>
+        </w:rPr>
+      </w:pPr>
+      <w:r>
+        <w:rPr>
+          <w:sz w:val="24"/>
+          <w:szCs w:val="24"/>
+        </w:rPr>
+        <w:t>$scope.$apply()</w:t>
+      </w:r>
     </w:p>
     <w:p>
       <w:pPr>
@@ -2512,7 +2517,8 @@
           <w:szCs w:val="30"/>
           <w:u w:val="single"/>
         </w:rPr>
-        <w:t>$interval</w:t>
+        <w:lastRenderedPageBreak/>
+        <w:t>$routeParams</w:t>
       </w:r>
     </w:p>
     <w:p>
@@ -2532,7 +2538,7 @@
           <w:sz w:val="24"/>
           <w:szCs w:val="24"/>
         </w:rPr>
-        <w:t>Bij het event involvedGameClosed gaan we na 5 seconden redirecten naar /lobby</w:t>
+        <w:t>Bij het watchen van een game moet het juiste bord worden opgevraagd.</w:t>
       </w:r>
     </w:p>
     <w:p>
@@ -2552,10 +2558,73 @@
           <w:sz w:val="24"/>
           <w:szCs w:val="24"/>
         </w:rPr>
+        <w:t>$routeParams.gameId</w:t>
+      </w:r>
+    </w:p>
+    <w:p>
+      <w:pPr>
+        <w:rPr>
+          <w:sz w:val="24"/>
+          <w:szCs w:val="24"/>
+        </w:rPr>
+      </w:pPr>
+    </w:p>
+    <w:p>
+      <w:pPr>
+        <w:rPr>
+          <w:sz w:val="30"/>
+          <w:szCs w:val="30"/>
+          <w:u w:val="single"/>
+        </w:rPr>
+      </w:pPr>
+      <w:r>
+        <w:rPr>
+          <w:sz w:val="30"/>
+          <w:szCs w:val="30"/>
+          <w:u w:val="single"/>
+        </w:rPr>
+        <w:t>$interval</w:t>
+      </w:r>
+    </w:p>
+    <w:p>
+      <w:pPr>
+        <w:pStyle w:val="ListParagraph"/>
+        <w:numPr>
+          <w:ilvl w:val="0"/>
+          <w:numId w:val="7"/>
+        </w:numPr>
+        <w:rPr>
+          <w:sz w:val="24"/>
+          <w:szCs w:val="24"/>
+        </w:rPr>
+      </w:pPr>
+      <w:r>
+        <w:rPr>
+          <w:sz w:val="24"/>
+          <w:szCs w:val="24"/>
+        </w:rPr>
+        <w:t>Bij het event involvedGameClosed gaan we na 5 seconden redirecten naar /lobby</w:t>
+      </w:r>
+    </w:p>
+    <w:p>
+      <w:pPr>
+        <w:pStyle w:val="ListParagraph"/>
+        <w:numPr>
+          <w:ilvl w:val="1"/>
+          <w:numId w:val="7"/>
+        </w:numPr>
+        <w:rPr>
+          <w:sz w:val="24"/>
+          <w:szCs w:val="24"/>
+        </w:rPr>
+      </w:pPr>
+      <w:r>
+        <w:rPr>
+          <w:sz w:val="24"/>
+          <w:szCs w:val="24"/>
+        </w:rPr>
         <w:t>$interval(function(..){},timing, repetitions)</w:t>
       </w:r>
-      <w:bookmarkStart w:id="0" w:name="_GoBack"/>
-      <w:bookmarkEnd w:id="0"/>
     </w:p>
     <w:p>
       <w:pPr>
@@ -4094,7 +4163,7 @@
 </file>
 
 <file path=customXml/itemProps1.xml><?xml version="1.0" encoding="utf-8"?>
-<ds:datastoreItem xmlns:ds="http://schemas.openxmlformats.org/officeDocument/2006/customXml" ds:itemID="{7C3EC2F8-8CDF-4D9E-A841-3644CC7F1050}">
+<ds:datastoreItem xmlns:ds="http://schemas.openxmlformats.org/officeDocument/2006/customXml" ds:itemID="{46525EFB-364B-424E-8419-1BDFFE1DF166}">
   <ds:schemaRefs>
     <ds:schemaRef ds:uri="http://schemas.openxmlformats.org/officeDocument/2006/bibliography"/>
   </ds:schemaRefs>

</xml_diff>